<commit_message>
Se define alcance. En espera de autorizacion para definir requerimientos.
</commit_message>
<xml_diff>
--- a/documentacion/Alcance y requerimientos.docx
+++ b/documentacion/Alcance y requerimientos.docx
@@ -124,7 +124,7 @@
               <w:cnfStyle w:val="000000100000" w:firstRow="0" w:lastRow="0" w:firstColumn="0" w:lastColumn="0" w:oddVBand="0" w:evenVBand="0" w:oddHBand="1" w:evenHBand="0" w:firstRowFirstColumn="0" w:firstRowLastColumn="0" w:lastRowFirstColumn="0" w:lastRowLastColumn="0"/>
             </w:pPr>
             <w:r>
-              <w:t>Persona que elaboró</w:t>
+              <w:t>Carlos Gustavo Madrid Sosa</w:t>
             </w:r>
           </w:p>
         </w:tc>
@@ -137,7 +137,10 @@
               <w:cnfStyle w:val="000000100000" w:firstRow="0" w:lastRow="0" w:firstColumn="0" w:lastColumn="0" w:oddVBand="0" w:evenVBand="0" w:oddHBand="1" w:evenHBand="0" w:firstRowFirstColumn="0" w:firstRowLastColumn="0" w:lastRowFirstColumn="0" w:lastRowLastColumn="0"/>
             </w:pPr>
             <w:r>
-              <w:t>01/01/2017</w:t>
+              <w:t>19/10</w:t>
+            </w:r>
+            <w:r>
+              <w:t>/2017</w:t>
             </w:r>
           </w:p>
         </w:tc>
@@ -152,6 +155,9 @@
             <w:r>
               <w:t>Se crea documento</w:t>
             </w:r>
+            <w:r>
+              <w:t xml:space="preserve"> y se define Alcance</w:t>
+            </w:r>
           </w:p>
         </w:tc>
         <w:tc>
@@ -162,9 +168,6 @@
             <w:pPr>
               <w:cnfStyle w:val="000000100000" w:firstRow="0" w:lastRow="0" w:firstColumn="0" w:lastColumn="0" w:oddVBand="0" w:evenVBand="0" w:oddHBand="1" w:evenHBand="0" w:firstRowFirstColumn="0" w:firstRowLastColumn="0" w:lastRowFirstColumn="0" w:lastRowLastColumn="0"/>
             </w:pPr>
-            <w:r>
-              <w:t>Persona que autoriza</w:t>
-            </w:r>
           </w:p>
         </w:tc>
       </w:tr>
@@ -344,8 +347,11 @@
     </w:p>
     <w:p/>
     <w:p>
-      <w:r>
-        <w:t>[Objetivo del proyecto]</w:t>
+      <w:pPr>
+        <w:ind w:firstLine="708"/>
+      </w:pPr>
+      <w:r>
+        <w:t>El objetivo del Proyecto Virgo es otorgar a la empresa MaxiButton una herramienta de Administración de proyectos que cumpla con las necesidades específicas que las herramientas disponibles no tienen.</w:t>
       </w:r>
     </w:p>
     <w:p>
@@ -373,11 +379,1049 @@
     <w:p/>
     <w:p>
       <w:r>
-        <w:t>[Alcance del proyecto]</w:t>
-      </w:r>
-    </w:p>
-    <w:p>
-      <w:pPr>
+        <w:t>El proyecto contará con:</w:t>
+      </w:r>
+    </w:p>
+    <w:p>
+      <w:pPr>
+        <w:pStyle w:val="ListParagraph"/>
+        <w:numPr>
+          <w:ilvl w:val="0"/>
+          <w:numId w:val="1"/>
+        </w:numPr>
+      </w:pPr>
+      <w:r>
+        <w:t>Control de acceso</w:t>
+      </w:r>
+    </w:p>
+    <w:p>
+      <w:pPr>
+        <w:pStyle w:val="ListParagraph"/>
+        <w:numPr>
+          <w:ilvl w:val="1"/>
+          <w:numId w:val="1"/>
+        </w:numPr>
+      </w:pPr>
+      <w:r>
+        <w:t>Registro. Los usuarios podrán registrarse en Virgo con los siguientes datos:</w:t>
+      </w:r>
+    </w:p>
+    <w:p>
+      <w:pPr>
+        <w:pStyle w:val="ListParagraph"/>
+        <w:numPr>
+          <w:ilvl w:val="2"/>
+          <w:numId w:val="1"/>
+        </w:numPr>
+      </w:pPr>
+      <w:r>
+        <w:t>Nombre (s)</w:t>
+      </w:r>
+    </w:p>
+    <w:p>
+      <w:pPr>
+        <w:pStyle w:val="ListParagraph"/>
+        <w:numPr>
+          <w:ilvl w:val="2"/>
+          <w:numId w:val="1"/>
+        </w:numPr>
+      </w:pPr>
+      <w:r>
+        <w:t>Apellido (s)</w:t>
+      </w:r>
+    </w:p>
+    <w:p>
+      <w:pPr>
+        <w:pStyle w:val="ListParagraph"/>
+        <w:numPr>
+          <w:ilvl w:val="2"/>
+          <w:numId w:val="1"/>
+        </w:numPr>
+      </w:pPr>
+      <w:r>
+        <w:t>Correo electrónico</w:t>
+      </w:r>
+    </w:p>
+    <w:p>
+      <w:pPr>
+        <w:pStyle w:val="ListParagraph"/>
+        <w:numPr>
+          <w:ilvl w:val="2"/>
+          <w:numId w:val="1"/>
+        </w:numPr>
+      </w:pPr>
+      <w:r>
+        <w:t>Nombre de usuario</w:t>
+      </w:r>
+    </w:p>
+    <w:p>
+      <w:pPr>
+        <w:pStyle w:val="ListParagraph"/>
+        <w:numPr>
+          <w:ilvl w:val="2"/>
+          <w:numId w:val="1"/>
+        </w:numPr>
+      </w:pPr>
+      <w:r>
+        <w:t>Contraseña</w:t>
+      </w:r>
+    </w:p>
+    <w:p>
+      <w:pPr>
+        <w:pStyle w:val="ListParagraph"/>
+        <w:numPr>
+          <w:ilvl w:val="1"/>
+          <w:numId w:val="1"/>
+        </w:numPr>
+      </w:pPr>
+      <w:r>
+        <w:t>Login. Los usuarios podrán acceder al sistema Virgo con los siguientes datos:</w:t>
+      </w:r>
+    </w:p>
+    <w:p>
+      <w:pPr>
+        <w:pStyle w:val="ListParagraph"/>
+        <w:numPr>
+          <w:ilvl w:val="2"/>
+          <w:numId w:val="1"/>
+        </w:numPr>
+      </w:pPr>
+      <w:r>
+        <w:t>Nombre de usuario o correo electrónico</w:t>
+      </w:r>
+    </w:p>
+    <w:p>
+      <w:pPr>
+        <w:pStyle w:val="ListParagraph"/>
+        <w:numPr>
+          <w:ilvl w:val="2"/>
+          <w:numId w:val="1"/>
+        </w:numPr>
+      </w:pPr>
+      <w:r>
+        <w:t>Contraseña</w:t>
+      </w:r>
+    </w:p>
+    <w:p>
+      <w:pPr>
+        <w:pStyle w:val="ListParagraph"/>
+        <w:numPr>
+          <w:ilvl w:val="0"/>
+          <w:numId w:val="1"/>
+        </w:numPr>
+      </w:pPr>
+      <w:r>
+        <w:t>Proyectos</w:t>
+      </w:r>
+    </w:p>
+    <w:p>
+      <w:pPr>
+        <w:pStyle w:val="ListParagraph"/>
+        <w:numPr>
+          <w:ilvl w:val="1"/>
+          <w:numId w:val="1"/>
+        </w:numPr>
+      </w:pPr>
+      <w:r>
+        <w:t xml:space="preserve">Los usuarios podrán crear un número </w:t>
+      </w:r>
+      <w:r>
+        <w:t>ilimitado</w:t>
+      </w:r>
+      <w:r>
+        <w:t xml:space="preserve"> de proyectos.</w:t>
+      </w:r>
+      <w:r>
+        <w:t>.</w:t>
+      </w:r>
+    </w:p>
+    <w:p>
+      <w:pPr>
+        <w:pStyle w:val="ListParagraph"/>
+        <w:numPr>
+          <w:ilvl w:val="1"/>
+          <w:numId w:val="1"/>
+        </w:numPr>
+      </w:pPr>
+      <w:r>
+        <w:t>Los usuarios podrán cambiar el nombre de los proyectos.</w:t>
+      </w:r>
+    </w:p>
+    <w:p>
+      <w:pPr>
+        <w:pStyle w:val="ListParagraph"/>
+        <w:numPr>
+          <w:ilvl w:val="1"/>
+          <w:numId w:val="1"/>
+        </w:numPr>
+      </w:pPr>
+      <w:r>
+        <w:t>Los usuarios podrán eliminar proyectos.</w:t>
+      </w:r>
+    </w:p>
+    <w:p>
+      <w:pPr>
+        <w:pStyle w:val="ListParagraph"/>
+        <w:numPr>
+          <w:ilvl w:val="1"/>
+          <w:numId w:val="1"/>
+        </w:numPr>
+      </w:pPr>
+      <w:r>
+        <w:t>Cada proyecto tendrá un número ilimitado de participantes y tareas.</w:t>
+      </w:r>
+    </w:p>
+    <w:p>
+      <w:pPr>
+        <w:pStyle w:val="ListParagraph"/>
+        <w:numPr>
+          <w:ilvl w:val="1"/>
+          <w:numId w:val="1"/>
+        </w:numPr>
+      </w:pPr>
+      <w:r>
+        <w:t>Solamente se podrá gestionar un proyecto a la vez. Para mostrar las tareas del proyecto, se deberá seleccionar un proyecto.</w:t>
+      </w:r>
+    </w:p>
+    <w:p>
+      <w:pPr>
+        <w:pStyle w:val="ListParagraph"/>
+        <w:numPr>
+          <w:ilvl w:val="0"/>
+          <w:numId w:val="1"/>
+        </w:numPr>
+      </w:pPr>
+      <w:r>
+        <w:t xml:space="preserve">Tareas. </w:t>
+      </w:r>
+    </w:p>
+    <w:p>
+      <w:pPr>
+        <w:pStyle w:val="ListParagraph"/>
+        <w:numPr>
+          <w:ilvl w:val="1"/>
+          <w:numId w:val="1"/>
+        </w:numPr>
+      </w:pPr>
+      <w:r>
+        <w:t>Cada tarea tendrá las siguientes características:</w:t>
+      </w:r>
+    </w:p>
+    <w:p>
+      <w:pPr>
+        <w:pStyle w:val="ListParagraph"/>
+        <w:numPr>
+          <w:ilvl w:val="2"/>
+          <w:numId w:val="1"/>
+        </w:numPr>
+      </w:pPr>
+      <w:r>
+        <w:t>Nombre</w:t>
+      </w:r>
+    </w:p>
+    <w:p>
+      <w:pPr>
+        <w:pStyle w:val="ListParagraph"/>
+        <w:numPr>
+          <w:ilvl w:val="2"/>
+          <w:numId w:val="1"/>
+        </w:numPr>
+      </w:pPr>
+      <w:r>
+        <w:t>Código (combinación de iniciales de proyecto con número consecutivo)</w:t>
+      </w:r>
+      <w:bookmarkStart w:id="0" w:name="_GoBack"/>
+      <w:bookmarkEnd w:id="0"/>
+    </w:p>
+    <w:p>
+      <w:pPr>
+        <w:pStyle w:val="ListParagraph"/>
+        <w:numPr>
+          <w:ilvl w:val="2"/>
+          <w:numId w:val="1"/>
+        </w:numPr>
+      </w:pPr>
+      <w:r>
+        <w:t>Descripción</w:t>
+      </w:r>
+    </w:p>
+    <w:p>
+      <w:pPr>
+        <w:pStyle w:val="ListParagraph"/>
+        <w:numPr>
+          <w:ilvl w:val="2"/>
+          <w:numId w:val="1"/>
+        </w:numPr>
+      </w:pPr>
+      <w:r>
+        <w:t>Nivel de Prioridad:</w:t>
+      </w:r>
+    </w:p>
+    <w:p>
+      <w:pPr>
+        <w:pStyle w:val="ListParagraph"/>
+        <w:numPr>
+          <w:ilvl w:val="3"/>
+          <w:numId w:val="1"/>
+        </w:numPr>
+      </w:pPr>
+      <w:r>
+        <w:t>Bajo</w:t>
+      </w:r>
+    </w:p>
+    <w:p>
+      <w:pPr>
+        <w:pStyle w:val="ListParagraph"/>
+        <w:numPr>
+          <w:ilvl w:val="3"/>
+          <w:numId w:val="1"/>
+        </w:numPr>
+      </w:pPr>
+      <w:r>
+        <w:t>Medio</w:t>
+      </w:r>
+    </w:p>
+    <w:p>
+      <w:pPr>
+        <w:pStyle w:val="ListParagraph"/>
+        <w:numPr>
+          <w:ilvl w:val="3"/>
+          <w:numId w:val="1"/>
+        </w:numPr>
+      </w:pPr>
+      <w:r>
+        <w:t>Alto</w:t>
+      </w:r>
+    </w:p>
+    <w:p>
+      <w:pPr>
+        <w:pStyle w:val="ListParagraph"/>
+        <w:numPr>
+          <w:ilvl w:val="2"/>
+          <w:numId w:val="1"/>
+        </w:numPr>
+      </w:pPr>
+      <w:r>
+        <w:t>Tipo:</w:t>
+      </w:r>
+    </w:p>
+    <w:p>
+      <w:pPr>
+        <w:pStyle w:val="ListParagraph"/>
+        <w:numPr>
+          <w:ilvl w:val="3"/>
+          <w:numId w:val="1"/>
+        </w:numPr>
+      </w:pPr>
+      <w:r>
+        <w:t>Actividad</w:t>
+      </w:r>
+    </w:p>
+    <w:p>
+      <w:pPr>
+        <w:pStyle w:val="ListParagraph"/>
+        <w:numPr>
+          <w:ilvl w:val="3"/>
+          <w:numId w:val="1"/>
+        </w:numPr>
+      </w:pPr>
+      <w:r>
+        <w:t>Error</w:t>
+      </w:r>
+    </w:p>
+    <w:p>
+      <w:pPr>
+        <w:pStyle w:val="ListParagraph"/>
+        <w:numPr>
+          <w:ilvl w:val="3"/>
+          <w:numId w:val="1"/>
+        </w:numPr>
+      </w:pPr>
+      <w:r>
+        <w:t>Mejora</w:t>
+      </w:r>
+    </w:p>
+    <w:p>
+      <w:pPr>
+        <w:pStyle w:val="ListParagraph"/>
+        <w:numPr>
+          <w:ilvl w:val="2"/>
+          <w:numId w:val="1"/>
+        </w:numPr>
+      </w:pPr>
+      <w:r>
+        <w:t>Recurso creador</w:t>
+      </w:r>
+    </w:p>
+    <w:p>
+      <w:pPr>
+        <w:pStyle w:val="ListParagraph"/>
+        <w:numPr>
+          <w:ilvl w:val="2"/>
+          <w:numId w:val="1"/>
+        </w:numPr>
+      </w:pPr>
+      <w:r>
+        <w:t>Recurso asignado</w:t>
+      </w:r>
+    </w:p>
+    <w:p>
+      <w:pPr>
+        <w:pStyle w:val="ListParagraph"/>
+        <w:numPr>
+          <w:ilvl w:val="2"/>
+          <w:numId w:val="1"/>
+        </w:numPr>
+      </w:pPr>
+      <w:r>
+        <w:t>Subtareas (opcional)</w:t>
+      </w:r>
+    </w:p>
+    <w:p>
+      <w:pPr>
+        <w:pStyle w:val="ListParagraph"/>
+        <w:numPr>
+          <w:ilvl w:val="2"/>
+          <w:numId w:val="1"/>
+        </w:numPr>
+      </w:pPr>
+      <w:r>
+        <w:t>Fecha de creación</w:t>
+      </w:r>
+    </w:p>
+    <w:p>
+      <w:pPr>
+        <w:pStyle w:val="ListParagraph"/>
+        <w:numPr>
+          <w:ilvl w:val="2"/>
+          <w:numId w:val="1"/>
+        </w:numPr>
+      </w:pPr>
+      <w:r>
+        <w:t>Fecha de entrega</w:t>
+      </w:r>
+    </w:p>
+    <w:p>
+      <w:pPr>
+        <w:pStyle w:val="ListParagraph"/>
+        <w:numPr>
+          <w:ilvl w:val="2"/>
+          <w:numId w:val="1"/>
+        </w:numPr>
+      </w:pPr>
+      <w:r>
+        <w:t>Porcentaje de avance</w:t>
+      </w:r>
+    </w:p>
+    <w:p>
+      <w:pPr>
+        <w:pStyle w:val="ListParagraph"/>
+        <w:numPr>
+          <w:ilvl w:val="1"/>
+          <w:numId w:val="1"/>
+        </w:numPr>
+      </w:pPr>
+      <w:r>
+        <w:t>Los usuarios podrán:</w:t>
+      </w:r>
+    </w:p>
+    <w:p>
+      <w:pPr>
+        <w:pStyle w:val="ListParagraph"/>
+        <w:numPr>
+          <w:ilvl w:val="2"/>
+          <w:numId w:val="1"/>
+        </w:numPr>
+      </w:pPr>
+      <w:r>
+        <w:t>Crear tareas</w:t>
+      </w:r>
+    </w:p>
+    <w:p>
+      <w:pPr>
+        <w:pStyle w:val="ListParagraph"/>
+        <w:numPr>
+          <w:ilvl w:val="2"/>
+          <w:numId w:val="1"/>
+        </w:numPr>
+      </w:pPr>
+      <w:r>
+        <w:t>Modificar:</w:t>
+      </w:r>
+    </w:p>
+    <w:p>
+      <w:pPr>
+        <w:pStyle w:val="ListParagraph"/>
+        <w:numPr>
+          <w:ilvl w:val="3"/>
+          <w:numId w:val="1"/>
+        </w:numPr>
+      </w:pPr>
+      <w:r>
+        <w:t>Nivel</w:t>
+      </w:r>
+    </w:p>
+    <w:p>
+      <w:pPr>
+        <w:pStyle w:val="ListParagraph"/>
+        <w:numPr>
+          <w:ilvl w:val="3"/>
+          <w:numId w:val="1"/>
+        </w:numPr>
+      </w:pPr>
+      <w:r>
+        <w:lastRenderedPageBreak/>
+        <w:t>Tipo</w:t>
+      </w:r>
+    </w:p>
+    <w:p>
+      <w:pPr>
+        <w:pStyle w:val="ListParagraph"/>
+        <w:numPr>
+          <w:ilvl w:val="3"/>
+          <w:numId w:val="1"/>
+        </w:numPr>
+      </w:pPr>
+      <w:r>
+        <w:t>Recurso asignado</w:t>
+      </w:r>
+    </w:p>
+    <w:p>
+      <w:pPr>
+        <w:pStyle w:val="ListParagraph"/>
+        <w:numPr>
+          <w:ilvl w:val="3"/>
+          <w:numId w:val="1"/>
+        </w:numPr>
+      </w:pPr>
+      <w:r>
+        <w:t>Fecha de entrega</w:t>
+      </w:r>
+    </w:p>
+    <w:p>
+      <w:pPr>
+        <w:pStyle w:val="ListParagraph"/>
+        <w:numPr>
+          <w:ilvl w:val="3"/>
+          <w:numId w:val="1"/>
+        </w:numPr>
+      </w:pPr>
+      <w:r>
+        <w:t>Porcentaje de avance</w:t>
+      </w:r>
+    </w:p>
+    <w:p>
+      <w:pPr>
+        <w:pStyle w:val="ListParagraph"/>
+        <w:numPr>
+          <w:ilvl w:val="2"/>
+          <w:numId w:val="1"/>
+        </w:numPr>
+      </w:pPr>
+      <w:r>
+        <w:t>Eliminar tareas</w:t>
+      </w:r>
+    </w:p>
+    <w:p>
+      <w:pPr>
+        <w:pStyle w:val="ListParagraph"/>
+        <w:numPr>
+          <w:ilvl w:val="0"/>
+          <w:numId w:val="1"/>
+        </w:numPr>
+      </w:pPr>
+      <w:r>
+        <w:t xml:space="preserve">Subtareas. </w:t>
+      </w:r>
+    </w:p>
+    <w:p>
+      <w:pPr>
+        <w:pStyle w:val="ListParagraph"/>
+        <w:numPr>
+          <w:ilvl w:val="1"/>
+          <w:numId w:val="1"/>
+        </w:numPr>
+      </w:pPr>
+      <w:r>
+        <w:t>Cada subtarea tendrá las siguientes características:</w:t>
+      </w:r>
+    </w:p>
+    <w:p>
+      <w:pPr>
+        <w:pStyle w:val="ListParagraph"/>
+        <w:numPr>
+          <w:ilvl w:val="2"/>
+          <w:numId w:val="1"/>
+        </w:numPr>
+      </w:pPr>
+      <w:r>
+        <w:t>Nombre</w:t>
+      </w:r>
+    </w:p>
+    <w:p>
+      <w:pPr>
+        <w:pStyle w:val="ListParagraph"/>
+        <w:numPr>
+          <w:ilvl w:val="2"/>
+          <w:numId w:val="1"/>
+        </w:numPr>
+      </w:pPr>
+      <w:r>
+        <w:t>Código (combinación de iniciales de proyecto con número consecutivo)</w:t>
+      </w:r>
+    </w:p>
+    <w:p>
+      <w:pPr>
+        <w:pStyle w:val="ListParagraph"/>
+        <w:numPr>
+          <w:ilvl w:val="2"/>
+          <w:numId w:val="1"/>
+        </w:numPr>
+      </w:pPr>
+      <w:r>
+        <w:t>Descripción</w:t>
+      </w:r>
+    </w:p>
+    <w:p>
+      <w:pPr>
+        <w:pStyle w:val="ListParagraph"/>
+        <w:numPr>
+          <w:ilvl w:val="2"/>
+          <w:numId w:val="1"/>
+        </w:numPr>
+      </w:pPr>
+      <w:r>
+        <w:t>Nivel de Prioridad:</w:t>
+      </w:r>
+    </w:p>
+    <w:p>
+      <w:pPr>
+        <w:pStyle w:val="ListParagraph"/>
+        <w:numPr>
+          <w:ilvl w:val="3"/>
+          <w:numId w:val="1"/>
+        </w:numPr>
+      </w:pPr>
+      <w:r>
+        <w:t>Bajo</w:t>
+      </w:r>
+    </w:p>
+    <w:p>
+      <w:pPr>
+        <w:pStyle w:val="ListParagraph"/>
+        <w:numPr>
+          <w:ilvl w:val="3"/>
+          <w:numId w:val="1"/>
+        </w:numPr>
+      </w:pPr>
+      <w:r>
+        <w:t>Medio</w:t>
+      </w:r>
+    </w:p>
+    <w:p>
+      <w:pPr>
+        <w:pStyle w:val="ListParagraph"/>
+        <w:numPr>
+          <w:ilvl w:val="3"/>
+          <w:numId w:val="1"/>
+        </w:numPr>
+      </w:pPr>
+      <w:r>
+        <w:t>Alto</w:t>
+      </w:r>
+    </w:p>
+    <w:p>
+      <w:pPr>
+        <w:pStyle w:val="ListParagraph"/>
+        <w:numPr>
+          <w:ilvl w:val="2"/>
+          <w:numId w:val="1"/>
+        </w:numPr>
+      </w:pPr>
+      <w:r>
+        <w:t>Tipo:</w:t>
+      </w:r>
+    </w:p>
+    <w:p>
+      <w:pPr>
+        <w:pStyle w:val="ListParagraph"/>
+        <w:numPr>
+          <w:ilvl w:val="3"/>
+          <w:numId w:val="1"/>
+        </w:numPr>
+      </w:pPr>
+      <w:r>
+        <w:t>Actividad</w:t>
+      </w:r>
+    </w:p>
+    <w:p>
+      <w:pPr>
+        <w:pStyle w:val="ListParagraph"/>
+        <w:numPr>
+          <w:ilvl w:val="3"/>
+          <w:numId w:val="1"/>
+        </w:numPr>
+      </w:pPr>
+      <w:r>
+        <w:t>Error</w:t>
+      </w:r>
+    </w:p>
+    <w:p>
+      <w:pPr>
+        <w:pStyle w:val="ListParagraph"/>
+        <w:numPr>
+          <w:ilvl w:val="3"/>
+          <w:numId w:val="1"/>
+        </w:numPr>
+      </w:pPr>
+      <w:r>
+        <w:t>Mejora</w:t>
+      </w:r>
+    </w:p>
+    <w:p>
+      <w:pPr>
+        <w:pStyle w:val="ListParagraph"/>
+        <w:numPr>
+          <w:ilvl w:val="2"/>
+          <w:numId w:val="1"/>
+        </w:numPr>
+      </w:pPr>
+      <w:r>
+        <w:t>Recurso creador</w:t>
+      </w:r>
+    </w:p>
+    <w:p>
+      <w:pPr>
+        <w:pStyle w:val="ListParagraph"/>
+        <w:numPr>
+          <w:ilvl w:val="2"/>
+          <w:numId w:val="1"/>
+        </w:numPr>
+      </w:pPr>
+      <w:r>
+        <w:t>Recurso asignado</w:t>
+      </w:r>
+    </w:p>
+    <w:p>
+      <w:pPr>
+        <w:pStyle w:val="ListParagraph"/>
+        <w:numPr>
+          <w:ilvl w:val="2"/>
+          <w:numId w:val="1"/>
+        </w:numPr>
+      </w:pPr>
+      <w:r>
+        <w:t>Fecha de creación</w:t>
+      </w:r>
+    </w:p>
+    <w:p>
+      <w:pPr>
+        <w:pStyle w:val="ListParagraph"/>
+        <w:numPr>
+          <w:ilvl w:val="2"/>
+          <w:numId w:val="1"/>
+        </w:numPr>
+      </w:pPr>
+      <w:r>
+        <w:t>Fecha de entrega</w:t>
+      </w:r>
+    </w:p>
+    <w:p>
+      <w:pPr>
+        <w:pStyle w:val="ListParagraph"/>
+        <w:numPr>
+          <w:ilvl w:val="2"/>
+          <w:numId w:val="1"/>
+        </w:numPr>
+      </w:pPr>
+      <w:r>
+        <w:t>Porcentaje de avance</w:t>
+      </w:r>
+    </w:p>
+    <w:p>
+      <w:pPr>
+        <w:pStyle w:val="ListParagraph"/>
+        <w:numPr>
+          <w:ilvl w:val="1"/>
+          <w:numId w:val="1"/>
+        </w:numPr>
+      </w:pPr>
+      <w:r>
+        <w:t>Los usuarios podrán</w:t>
+      </w:r>
+    </w:p>
+    <w:p>
+      <w:pPr>
+        <w:pStyle w:val="ListParagraph"/>
+        <w:numPr>
+          <w:ilvl w:val="2"/>
+          <w:numId w:val="1"/>
+        </w:numPr>
+      </w:pPr>
+      <w:r>
+        <w:t>Crear subtareas</w:t>
+      </w:r>
+    </w:p>
+    <w:p>
+      <w:pPr>
+        <w:pStyle w:val="ListParagraph"/>
+        <w:numPr>
+          <w:ilvl w:val="2"/>
+          <w:numId w:val="1"/>
+        </w:numPr>
+      </w:pPr>
+      <w:r>
+        <w:t>Modificar:</w:t>
+      </w:r>
+    </w:p>
+    <w:p>
+      <w:pPr>
+        <w:pStyle w:val="ListParagraph"/>
+        <w:numPr>
+          <w:ilvl w:val="3"/>
+          <w:numId w:val="1"/>
+        </w:numPr>
+      </w:pPr>
+      <w:r>
+        <w:t>Nivel</w:t>
+      </w:r>
+    </w:p>
+    <w:p>
+      <w:pPr>
+        <w:pStyle w:val="ListParagraph"/>
+        <w:numPr>
+          <w:ilvl w:val="3"/>
+          <w:numId w:val="1"/>
+        </w:numPr>
+      </w:pPr>
+      <w:r>
+        <w:t>Tipo</w:t>
+      </w:r>
+    </w:p>
+    <w:p>
+      <w:pPr>
+        <w:pStyle w:val="ListParagraph"/>
+        <w:numPr>
+          <w:ilvl w:val="3"/>
+          <w:numId w:val="1"/>
+        </w:numPr>
+      </w:pPr>
+      <w:r>
+        <w:t>Recurso asignado</w:t>
+      </w:r>
+    </w:p>
+    <w:p>
+      <w:pPr>
+        <w:pStyle w:val="ListParagraph"/>
+        <w:numPr>
+          <w:ilvl w:val="3"/>
+          <w:numId w:val="1"/>
+        </w:numPr>
+      </w:pPr>
+      <w:r>
+        <w:t>Fecha de entrega</w:t>
+      </w:r>
+    </w:p>
+    <w:p>
+      <w:pPr>
+        <w:pStyle w:val="ListParagraph"/>
+        <w:numPr>
+          <w:ilvl w:val="3"/>
+          <w:numId w:val="1"/>
+        </w:numPr>
+      </w:pPr>
+      <w:r>
+        <w:t>Porcentaje de avance</w:t>
+      </w:r>
+    </w:p>
+    <w:p>
+      <w:pPr>
+        <w:pStyle w:val="ListParagraph"/>
+        <w:numPr>
+          <w:ilvl w:val="2"/>
+          <w:numId w:val="1"/>
+        </w:numPr>
+      </w:pPr>
+      <w:r>
+        <w:t>Eliminar subtareas</w:t>
+      </w:r>
+    </w:p>
+    <w:p>
+      <w:pPr>
+        <w:pStyle w:val="ListParagraph"/>
+        <w:numPr>
+          <w:ilvl w:val="0"/>
+          <w:numId w:val="1"/>
+        </w:numPr>
+      </w:pPr>
+      <w:r>
+        <w:t>Porcentajes</w:t>
+      </w:r>
+    </w:p>
+    <w:p>
+      <w:pPr>
+        <w:pStyle w:val="ListParagraph"/>
+        <w:numPr>
+          <w:ilvl w:val="1"/>
+          <w:numId w:val="1"/>
+        </w:numPr>
+      </w:pPr>
+      <w:r>
+        <w:t>El porcentaje de avance de las subtareas afectará el porcentaje de las tareas a las que pertenecen.</w:t>
+      </w:r>
+    </w:p>
+    <w:p>
+      <w:pPr>
+        <w:pStyle w:val="ListParagraph"/>
+        <w:numPr>
+          <w:ilvl w:val="0"/>
+          <w:numId w:val="1"/>
+        </w:numPr>
+      </w:pPr>
+      <w:r>
+        <w:t>Filtros. En el grid de tareas, se podrá filtrar por:</w:t>
+      </w:r>
+    </w:p>
+    <w:p>
+      <w:pPr>
+        <w:pStyle w:val="ListParagraph"/>
+        <w:numPr>
+          <w:ilvl w:val="1"/>
+          <w:numId w:val="1"/>
+        </w:numPr>
+      </w:pPr>
+      <w:r>
+        <w:t>Fecha de creación</w:t>
+      </w:r>
+    </w:p>
+    <w:p>
+      <w:pPr>
+        <w:pStyle w:val="ListParagraph"/>
+        <w:numPr>
+          <w:ilvl w:val="1"/>
+          <w:numId w:val="1"/>
+        </w:numPr>
+      </w:pPr>
+      <w:r>
+        <w:t>Fecha de entrega</w:t>
+      </w:r>
+    </w:p>
+    <w:p>
+      <w:pPr>
+        <w:pStyle w:val="ListParagraph"/>
+        <w:numPr>
+          <w:ilvl w:val="1"/>
+          <w:numId w:val="1"/>
+        </w:numPr>
+      </w:pPr>
+      <w:r>
+        <w:t>Nivel de Prioridad</w:t>
+      </w:r>
+    </w:p>
+    <w:p>
+      <w:pPr>
+        <w:pStyle w:val="ListParagraph"/>
+        <w:numPr>
+          <w:ilvl w:val="1"/>
+          <w:numId w:val="1"/>
+        </w:numPr>
+      </w:pPr>
+      <w:r>
+        <w:t>Tipo</w:t>
+      </w:r>
+    </w:p>
+    <w:p>
+      <w:pPr>
+        <w:pStyle w:val="ListParagraph"/>
+        <w:numPr>
+          <w:ilvl w:val="1"/>
+          <w:numId w:val="1"/>
+        </w:numPr>
+      </w:pPr>
+      <w:r>
+        <w:t>Recurso que creó</w:t>
+      </w:r>
+    </w:p>
+    <w:p>
+      <w:pPr>
+        <w:pStyle w:val="ListParagraph"/>
+        <w:numPr>
+          <w:ilvl w:val="1"/>
+          <w:numId w:val="1"/>
+        </w:numPr>
+      </w:pPr>
+      <w:r>
+        <w:t>Recurso asignado</w:t>
+      </w:r>
+    </w:p>
+    <w:p>
+      <w:pPr>
+        <w:pStyle w:val="ListParagraph"/>
+        <w:numPr>
+          <w:ilvl w:val="0"/>
+          <w:numId w:val="1"/>
+        </w:numPr>
+      </w:pPr>
+      <w:r>
+        <w:t>Orden. En el grid de tareas, se podrá ordenar por:</w:t>
+      </w:r>
+    </w:p>
+    <w:p>
+      <w:pPr>
+        <w:pStyle w:val="ListParagraph"/>
+        <w:numPr>
+          <w:ilvl w:val="1"/>
+          <w:numId w:val="1"/>
+        </w:numPr>
+      </w:pPr>
+      <w:r>
+        <w:t>Fecha de creación</w:t>
+      </w:r>
+    </w:p>
+    <w:p>
+      <w:pPr>
+        <w:pStyle w:val="ListParagraph"/>
+        <w:numPr>
+          <w:ilvl w:val="1"/>
+          <w:numId w:val="1"/>
+        </w:numPr>
+      </w:pPr>
+      <w:r>
+        <w:lastRenderedPageBreak/>
+        <w:t>Fecha de entrega</w:t>
+      </w:r>
+    </w:p>
+    <w:p>
+      <w:pPr>
+        <w:pStyle w:val="ListParagraph"/>
+        <w:numPr>
+          <w:ilvl w:val="1"/>
+          <w:numId w:val="1"/>
+        </w:numPr>
+      </w:pPr>
+      <w:r>
+        <w:t>Nivel de prioridad</w:t>
+      </w:r>
+    </w:p>
+    <w:p>
+      <w:pPr>
+        <w:pStyle w:val="ListParagraph"/>
+        <w:numPr>
+          <w:ilvl w:val="0"/>
+          <w:numId w:val="1"/>
+        </w:numPr>
+      </w:pPr>
+      <w:r>
+        <w:t>Alertas</w:t>
+      </w:r>
+    </w:p>
+    <w:p>
+      <w:pPr>
+        <w:pStyle w:val="ListParagraph"/>
+        <w:numPr>
+          <w:ilvl w:val="1"/>
+          <w:numId w:val="1"/>
+        </w:numPr>
         <w:rPr>
           <w:rFonts w:asciiTheme="majorHAnsi" w:eastAsiaTheme="majorEastAsia" w:hAnsiTheme="majorHAnsi" w:cstheme="majorBidi"/>
           <w:color w:val="2E74B5" w:themeColor="accent1" w:themeShade="BF"/>
@@ -385,6 +1429,9 @@
           <w:szCs w:val="26"/>
         </w:rPr>
       </w:pPr>
+      <w:r>
+        <w:t>El sistema mostrará alertas cuando una tarea haya sobrepasado la fecha de entrega.</w:t>
+      </w:r>
       <w:r>
         <w:br w:type="page"/>
       </w:r>
@@ -491,8 +1538,6 @@
             </w:r>
           </w:p>
         </w:tc>
-        <w:bookmarkStart w:id="0" w:name="_GoBack"/>
-        <w:bookmarkEnd w:id="0"/>
       </w:tr>
       <w:tr>
         <w:tc>
@@ -689,13 +1734,7 @@
       </w:pPr>
       <w:r>
         <w:lastRenderedPageBreak/>
-        <w:t xml:space="preserve">Requerimientos </w:t>
-      </w:r>
-      <w:r>
-        <w:t xml:space="preserve">No </w:t>
-      </w:r>
-      <w:r>
-        <w:t>Funcionales</w:t>
+        <w:t>Requerimientos No Funcionales</w:t>
       </w:r>
     </w:p>
     <w:p/>
@@ -969,8 +2008,8 @@
     </w:tbl>
     <w:p/>
     <w:sectPr>
-      <w:headerReference w:type="default" r:id="rId6"/>
-      <w:footerReference w:type="default" r:id="rId7"/>
+      <w:headerReference w:type="default" r:id="rId7"/>
+      <w:footerReference w:type="default" r:id="rId8"/>
       <w:pgSz w:w="12240" w:h="15840"/>
       <w:pgMar w:top="1417" w:right="1701" w:bottom="1417" w:left="1701" w:header="708" w:footer="708" w:gutter="0"/>
       <w:cols w:space="708"/>
@@ -1350,7 +2389,7 @@
                                 <w14:round/>
                               </w14:textOutline>
                             </w:rPr>
-                            <w:t>[Nombre del proyecto]</w:t>
+                            <w:t>Proyecto Virgo</w:t>
                           </w:r>
                         </w:p>
                         <w:p>
@@ -1458,7 +2497,7 @@
                           <w14:round/>
                         </w14:textOutline>
                       </w:rPr>
-                      <w:t>[Nombre del proyecto]</w:t>
+                      <w:t>Proyecto Virgo</w:t>
                     </w:r>
                   </w:p>
                   <w:p>
@@ -1877,6 +2916,243 @@
     </w:r>
   </w:p>
 </w:hdr>
+</file>
+
+<file path=word/numbering.xml><?xml version="1.0" encoding="utf-8"?>
+<w:numbering xmlns:wpc="http://schemas.microsoft.com/office/word/2010/wordprocessingCanvas" xmlns:mc="http://schemas.openxmlformats.org/markup-compatibility/2006" xmlns:o="urn:schemas-microsoft-com:office:office" xmlns:r="http://schemas.openxmlformats.org/officeDocument/2006/relationships" xmlns:m="http://schemas.openxmlformats.org/officeDocument/2006/math" xmlns:v="urn:schemas-microsoft-com:vml" xmlns:wp14="http://schemas.microsoft.com/office/word/2010/wordprocessingDrawing" xmlns:wp="http://schemas.openxmlformats.org/drawingml/2006/wordprocessingDrawing" xmlns:w10="urn:schemas-microsoft-com:office:word" xmlns:w="http://schemas.openxmlformats.org/wordprocessingml/2006/main" xmlns:w14="http://schemas.microsoft.com/office/word/2010/wordml" xmlns:w15="http://schemas.microsoft.com/office/word/2012/wordml" xmlns:wpg="http://schemas.microsoft.com/office/word/2010/wordprocessingGroup" xmlns:wpi="http://schemas.microsoft.com/office/word/2010/wordprocessingInk" xmlns:wne="http://schemas.microsoft.com/office/word/2006/wordml" xmlns:wps="http://schemas.microsoft.com/office/word/2010/wordprocessingShape" mc:Ignorable="w14 w15 wp14">
+  <w:abstractNum w:abstractNumId="0">
+    <w:nsid w:val="1D4D532A"/>
+    <w:multiLevelType w:val="hybridMultilevel"/>
+    <w:tmpl w:val="7D0802C2"/>
+    <w:lvl w:ilvl="0" w:tplc="080A0001">
+      <w:start w:val="1"/>
+      <w:numFmt w:val="bullet"/>
+      <w:lvlText w:val=""/>
+      <w:lvlJc w:val="left"/>
+      <w:pPr>
+        <w:ind w:left="720" w:hanging="360"/>
+      </w:pPr>
+      <w:rPr>
+        <w:rFonts w:ascii="Symbol" w:hAnsi="Symbol" w:hint="default"/>
+      </w:rPr>
+    </w:lvl>
+    <w:lvl w:ilvl="1" w:tplc="080A0003">
+      <w:start w:val="1"/>
+      <w:numFmt w:val="bullet"/>
+      <w:lvlText w:val="o"/>
+      <w:lvlJc w:val="left"/>
+      <w:pPr>
+        <w:ind w:left="1440" w:hanging="360"/>
+      </w:pPr>
+      <w:rPr>
+        <w:rFonts w:ascii="Courier New" w:hAnsi="Courier New" w:cs="Courier New" w:hint="default"/>
+      </w:rPr>
+    </w:lvl>
+    <w:lvl w:ilvl="2" w:tplc="080A0005" w:tentative="1">
+      <w:start w:val="1"/>
+      <w:numFmt w:val="bullet"/>
+      <w:lvlText w:val=""/>
+      <w:lvlJc w:val="left"/>
+      <w:pPr>
+        <w:ind w:left="2160" w:hanging="360"/>
+      </w:pPr>
+      <w:rPr>
+        <w:rFonts w:ascii="Wingdings" w:hAnsi="Wingdings" w:hint="default"/>
+      </w:rPr>
+    </w:lvl>
+    <w:lvl w:ilvl="3" w:tplc="080A0001" w:tentative="1">
+      <w:start w:val="1"/>
+      <w:numFmt w:val="bullet"/>
+      <w:lvlText w:val=""/>
+      <w:lvlJc w:val="left"/>
+      <w:pPr>
+        <w:ind w:left="2880" w:hanging="360"/>
+      </w:pPr>
+      <w:rPr>
+        <w:rFonts w:ascii="Symbol" w:hAnsi="Symbol" w:hint="default"/>
+      </w:rPr>
+    </w:lvl>
+    <w:lvl w:ilvl="4" w:tplc="080A0003" w:tentative="1">
+      <w:start w:val="1"/>
+      <w:numFmt w:val="bullet"/>
+      <w:lvlText w:val="o"/>
+      <w:lvlJc w:val="left"/>
+      <w:pPr>
+        <w:ind w:left="3600" w:hanging="360"/>
+      </w:pPr>
+      <w:rPr>
+        <w:rFonts w:ascii="Courier New" w:hAnsi="Courier New" w:cs="Courier New" w:hint="default"/>
+      </w:rPr>
+    </w:lvl>
+    <w:lvl w:ilvl="5" w:tplc="080A0005" w:tentative="1">
+      <w:start w:val="1"/>
+      <w:numFmt w:val="bullet"/>
+      <w:lvlText w:val=""/>
+      <w:lvlJc w:val="left"/>
+      <w:pPr>
+        <w:ind w:left="4320" w:hanging="360"/>
+      </w:pPr>
+      <w:rPr>
+        <w:rFonts w:ascii="Wingdings" w:hAnsi="Wingdings" w:hint="default"/>
+      </w:rPr>
+    </w:lvl>
+    <w:lvl w:ilvl="6" w:tplc="080A0001" w:tentative="1">
+      <w:start w:val="1"/>
+      <w:numFmt w:val="bullet"/>
+      <w:lvlText w:val=""/>
+      <w:lvlJc w:val="left"/>
+      <w:pPr>
+        <w:ind w:left="5040" w:hanging="360"/>
+      </w:pPr>
+      <w:rPr>
+        <w:rFonts w:ascii="Symbol" w:hAnsi="Symbol" w:hint="default"/>
+      </w:rPr>
+    </w:lvl>
+    <w:lvl w:ilvl="7" w:tplc="080A0003" w:tentative="1">
+      <w:start w:val="1"/>
+      <w:numFmt w:val="bullet"/>
+      <w:lvlText w:val="o"/>
+      <w:lvlJc w:val="left"/>
+      <w:pPr>
+        <w:ind w:left="5760" w:hanging="360"/>
+      </w:pPr>
+      <w:rPr>
+        <w:rFonts w:ascii="Courier New" w:hAnsi="Courier New" w:cs="Courier New" w:hint="default"/>
+      </w:rPr>
+    </w:lvl>
+    <w:lvl w:ilvl="8" w:tplc="080A0005" w:tentative="1">
+      <w:start w:val="1"/>
+      <w:numFmt w:val="bullet"/>
+      <w:lvlText w:val=""/>
+      <w:lvlJc w:val="left"/>
+      <w:pPr>
+        <w:ind w:left="6480" w:hanging="360"/>
+      </w:pPr>
+      <w:rPr>
+        <w:rFonts w:ascii="Wingdings" w:hAnsi="Wingdings" w:hint="default"/>
+      </w:rPr>
+    </w:lvl>
+  </w:abstractNum>
+  <w:abstractNum w:abstractNumId="1">
+    <w:nsid w:val="37766D83"/>
+    <w:multiLevelType w:val="hybridMultilevel"/>
+    <w:tmpl w:val="2A00927C"/>
+    <w:lvl w:ilvl="0" w:tplc="080A0001">
+      <w:start w:val="1"/>
+      <w:numFmt w:val="bullet"/>
+      <w:lvlText w:val=""/>
+      <w:lvlJc w:val="left"/>
+      <w:pPr>
+        <w:ind w:left="720" w:hanging="360"/>
+      </w:pPr>
+      <w:rPr>
+        <w:rFonts w:ascii="Symbol" w:hAnsi="Symbol" w:hint="default"/>
+      </w:rPr>
+    </w:lvl>
+    <w:lvl w:ilvl="1" w:tplc="080A0003">
+      <w:start w:val="1"/>
+      <w:numFmt w:val="bullet"/>
+      <w:lvlText w:val="o"/>
+      <w:lvlJc w:val="left"/>
+      <w:pPr>
+        <w:ind w:left="1440" w:hanging="360"/>
+      </w:pPr>
+      <w:rPr>
+        <w:rFonts w:ascii="Courier New" w:hAnsi="Courier New" w:cs="Courier New" w:hint="default"/>
+      </w:rPr>
+    </w:lvl>
+    <w:lvl w:ilvl="2" w:tplc="080A0005">
+      <w:start w:val="1"/>
+      <w:numFmt w:val="bullet"/>
+      <w:lvlText w:val=""/>
+      <w:lvlJc w:val="left"/>
+      <w:pPr>
+        <w:ind w:left="2160" w:hanging="360"/>
+      </w:pPr>
+      <w:rPr>
+        <w:rFonts w:ascii="Wingdings" w:hAnsi="Wingdings" w:hint="default"/>
+      </w:rPr>
+    </w:lvl>
+    <w:lvl w:ilvl="3" w:tplc="080A0001">
+      <w:start w:val="1"/>
+      <w:numFmt w:val="bullet"/>
+      <w:lvlText w:val=""/>
+      <w:lvlJc w:val="left"/>
+      <w:pPr>
+        <w:ind w:left="2880" w:hanging="360"/>
+      </w:pPr>
+      <w:rPr>
+        <w:rFonts w:ascii="Symbol" w:hAnsi="Symbol" w:hint="default"/>
+      </w:rPr>
+    </w:lvl>
+    <w:lvl w:ilvl="4" w:tplc="080A0003" w:tentative="1">
+      <w:start w:val="1"/>
+      <w:numFmt w:val="bullet"/>
+      <w:lvlText w:val="o"/>
+      <w:lvlJc w:val="left"/>
+      <w:pPr>
+        <w:ind w:left="3600" w:hanging="360"/>
+      </w:pPr>
+      <w:rPr>
+        <w:rFonts w:ascii="Courier New" w:hAnsi="Courier New" w:cs="Courier New" w:hint="default"/>
+      </w:rPr>
+    </w:lvl>
+    <w:lvl w:ilvl="5" w:tplc="080A0005" w:tentative="1">
+      <w:start w:val="1"/>
+      <w:numFmt w:val="bullet"/>
+      <w:lvlText w:val=""/>
+      <w:lvlJc w:val="left"/>
+      <w:pPr>
+        <w:ind w:left="4320" w:hanging="360"/>
+      </w:pPr>
+      <w:rPr>
+        <w:rFonts w:ascii="Wingdings" w:hAnsi="Wingdings" w:hint="default"/>
+      </w:rPr>
+    </w:lvl>
+    <w:lvl w:ilvl="6" w:tplc="080A0001" w:tentative="1">
+      <w:start w:val="1"/>
+      <w:numFmt w:val="bullet"/>
+      <w:lvlText w:val=""/>
+      <w:lvlJc w:val="left"/>
+      <w:pPr>
+        <w:ind w:left="5040" w:hanging="360"/>
+      </w:pPr>
+      <w:rPr>
+        <w:rFonts w:ascii="Symbol" w:hAnsi="Symbol" w:hint="default"/>
+      </w:rPr>
+    </w:lvl>
+    <w:lvl w:ilvl="7" w:tplc="080A0003" w:tentative="1">
+      <w:start w:val="1"/>
+      <w:numFmt w:val="bullet"/>
+      <w:lvlText w:val="o"/>
+      <w:lvlJc w:val="left"/>
+      <w:pPr>
+        <w:ind w:left="5760" w:hanging="360"/>
+      </w:pPr>
+      <w:rPr>
+        <w:rFonts w:ascii="Courier New" w:hAnsi="Courier New" w:cs="Courier New" w:hint="default"/>
+      </w:rPr>
+    </w:lvl>
+    <w:lvl w:ilvl="8" w:tplc="080A0005" w:tentative="1">
+      <w:start w:val="1"/>
+      <w:numFmt w:val="bullet"/>
+      <w:lvlText w:val=""/>
+      <w:lvlJc w:val="left"/>
+      <w:pPr>
+        <w:ind w:left="6480" w:hanging="360"/>
+      </w:pPr>
+      <w:rPr>
+        <w:rFonts w:ascii="Wingdings" w:hAnsi="Wingdings" w:hint="default"/>
+      </w:rPr>
+    </w:lvl>
+  </w:abstractNum>
+  <w:num w:numId="1">
+    <w:abstractNumId w:val="1"/>
+  </w:num>
+  <w:num w:numId="2">
+    <w:abstractNumId w:val="0"/>
+  </w:num>
+</w:numbering>
 </file>
 
 <file path=word/styles.xml><?xml version="1.0" encoding="utf-8"?>
@@ -2710,6 +3986,17 @@
       </w:rPr>
     </w:tblStylePr>
   </w:style>
+  <w:style w:type="paragraph" w:styleId="ListParagraph">
+    <w:name w:val="List Paragraph"/>
+    <w:basedOn w:val="Normal"/>
+    <w:uiPriority w:val="34"/>
+    <w:qFormat/>
+    <w:rsid w:val="000036AE"/>
+    <w:pPr>
+      <w:ind w:left="720"/>
+      <w:contextualSpacing/>
+    </w:pPr>
+  </w:style>
 </w:styles>
 </file>
 

</xml_diff>

<commit_message>
Se agrega guia de estilos
</commit_message>
<xml_diff>
--- a/documentacion/Alcance y requerimientos.docx
+++ b/documentacion/Alcance y requerimientos.docx
@@ -531,9 +531,6 @@
       <w:r>
         <w:t xml:space="preserve"> de proyectos.</w:t>
       </w:r>
-      <w:r>
-        <w:t>.</w:t>
-      </w:r>
     </w:p>
     <w:p>
       <w:pPr>
@@ -592,6 +589,54 @@
         </w:numPr>
       </w:pPr>
       <w:r>
+        <w:t>Equipo de trabajo</w:t>
+      </w:r>
+    </w:p>
+    <w:p>
+      <w:pPr>
+        <w:pStyle w:val="ListParagraph"/>
+        <w:numPr>
+          <w:ilvl w:val="1"/>
+          <w:numId w:val="1"/>
+        </w:numPr>
+      </w:pPr>
+      <w:r>
+        <w:t>Los usuarios propietarios del proyecto, podrán crear un equipo de trabajo con los siguientes pasos:</w:t>
+      </w:r>
+    </w:p>
+    <w:p>
+      <w:pPr>
+        <w:pStyle w:val="ListParagraph"/>
+        <w:numPr>
+          <w:ilvl w:val="2"/>
+          <w:numId w:val="1"/>
+        </w:numPr>
+      </w:pPr>
+      <w:r>
+        <w:t>As</w:t>
+      </w:r>
+    </w:p>
+    <w:p>
+      <w:pPr>
+        <w:pStyle w:val="ListParagraph"/>
+        <w:numPr>
+          <w:ilvl w:val="1"/>
+          <w:numId w:val="1"/>
+        </w:numPr>
+      </w:pPr>
+      <w:r>
+        <w:t>Solamente se podrá quitar a recursos de un proyecto, cuando el participante a quitar no tenga tareas asignadas sin finalizar, pero se mantendrá el registro de su participación en tareas completadas.</w:t>
+      </w:r>
+    </w:p>
+    <w:p>
+      <w:pPr>
+        <w:pStyle w:val="ListParagraph"/>
+        <w:numPr>
+          <w:ilvl w:val="0"/>
+          <w:numId w:val="1"/>
+        </w:numPr>
+      </w:pPr>
+      <w:r>
         <w:t xml:space="preserve">Tareas. </w:t>
       </w:r>
     </w:p>
@@ -629,6 +674,66 @@
       </w:pPr>
       <w:r>
         <w:t>Código (combinación de iniciales de proyecto con número consecutivo)</w:t>
+      </w:r>
+    </w:p>
+    <w:p>
+      <w:pPr>
+        <w:pStyle w:val="ListParagraph"/>
+        <w:numPr>
+          <w:ilvl w:val="2"/>
+          <w:numId w:val="1"/>
+        </w:numPr>
+      </w:pPr>
+      <w:r>
+        <w:t>Descripción</w:t>
+      </w:r>
+    </w:p>
+    <w:p>
+      <w:pPr>
+        <w:pStyle w:val="ListParagraph"/>
+        <w:numPr>
+          <w:ilvl w:val="2"/>
+          <w:numId w:val="1"/>
+        </w:numPr>
+      </w:pPr>
+      <w:r>
+        <w:t>Status:</w:t>
+      </w:r>
+    </w:p>
+    <w:p>
+      <w:pPr>
+        <w:pStyle w:val="ListParagraph"/>
+        <w:numPr>
+          <w:ilvl w:val="3"/>
+          <w:numId w:val="1"/>
+        </w:numPr>
+      </w:pPr>
+      <w:r>
+        <w:t>Creada</w:t>
+      </w:r>
+    </w:p>
+    <w:p>
+      <w:pPr>
+        <w:pStyle w:val="ListParagraph"/>
+        <w:numPr>
+          <w:ilvl w:val="3"/>
+          <w:numId w:val="1"/>
+        </w:numPr>
+      </w:pPr>
+      <w:r>
+        <w:t>En proceso</w:t>
+      </w:r>
+    </w:p>
+    <w:p>
+      <w:pPr>
+        <w:pStyle w:val="ListParagraph"/>
+        <w:numPr>
+          <w:ilvl w:val="3"/>
+          <w:numId w:val="1"/>
+        </w:numPr>
+      </w:pPr>
+      <w:r>
+        <w:t>Finalizada</w:t>
       </w:r>
       <w:bookmarkStart w:id="0" w:name="_GoBack"/>
       <w:bookmarkEnd w:id="0"/>
@@ -642,6 +747,349 @@
         </w:numPr>
       </w:pPr>
       <w:r>
+        <w:t>Nivel de Prioridad:</w:t>
+      </w:r>
+    </w:p>
+    <w:p>
+      <w:pPr>
+        <w:pStyle w:val="ListParagraph"/>
+        <w:numPr>
+          <w:ilvl w:val="3"/>
+          <w:numId w:val="1"/>
+        </w:numPr>
+      </w:pPr>
+      <w:r>
+        <w:t>Bajo</w:t>
+      </w:r>
+    </w:p>
+    <w:p>
+      <w:pPr>
+        <w:pStyle w:val="ListParagraph"/>
+        <w:numPr>
+          <w:ilvl w:val="3"/>
+          <w:numId w:val="1"/>
+        </w:numPr>
+      </w:pPr>
+      <w:r>
+        <w:t>Medio</w:t>
+      </w:r>
+    </w:p>
+    <w:p>
+      <w:pPr>
+        <w:pStyle w:val="ListParagraph"/>
+        <w:numPr>
+          <w:ilvl w:val="3"/>
+          <w:numId w:val="1"/>
+        </w:numPr>
+      </w:pPr>
+      <w:r>
+        <w:t>Alto</w:t>
+      </w:r>
+    </w:p>
+    <w:p>
+      <w:pPr>
+        <w:pStyle w:val="ListParagraph"/>
+        <w:numPr>
+          <w:ilvl w:val="2"/>
+          <w:numId w:val="1"/>
+        </w:numPr>
+      </w:pPr>
+      <w:r>
+        <w:t>Tipo:</w:t>
+      </w:r>
+    </w:p>
+    <w:p>
+      <w:pPr>
+        <w:pStyle w:val="ListParagraph"/>
+        <w:numPr>
+          <w:ilvl w:val="3"/>
+          <w:numId w:val="1"/>
+        </w:numPr>
+      </w:pPr>
+      <w:r>
+        <w:t>Actividad</w:t>
+      </w:r>
+    </w:p>
+    <w:p>
+      <w:pPr>
+        <w:pStyle w:val="ListParagraph"/>
+        <w:numPr>
+          <w:ilvl w:val="3"/>
+          <w:numId w:val="1"/>
+        </w:numPr>
+      </w:pPr>
+      <w:r>
+        <w:t>Error</w:t>
+      </w:r>
+    </w:p>
+    <w:p>
+      <w:pPr>
+        <w:pStyle w:val="ListParagraph"/>
+        <w:numPr>
+          <w:ilvl w:val="3"/>
+          <w:numId w:val="1"/>
+        </w:numPr>
+      </w:pPr>
+      <w:r>
+        <w:lastRenderedPageBreak/>
+        <w:t>Mejora</w:t>
+      </w:r>
+    </w:p>
+    <w:p>
+      <w:pPr>
+        <w:pStyle w:val="ListParagraph"/>
+        <w:numPr>
+          <w:ilvl w:val="2"/>
+          <w:numId w:val="1"/>
+        </w:numPr>
+      </w:pPr>
+      <w:r>
+        <w:t>Recurso creador</w:t>
+      </w:r>
+    </w:p>
+    <w:p>
+      <w:pPr>
+        <w:pStyle w:val="ListParagraph"/>
+        <w:numPr>
+          <w:ilvl w:val="2"/>
+          <w:numId w:val="1"/>
+        </w:numPr>
+      </w:pPr>
+      <w:r>
+        <w:t>Recurso asignado</w:t>
+      </w:r>
+    </w:p>
+    <w:p>
+      <w:pPr>
+        <w:pStyle w:val="ListParagraph"/>
+        <w:numPr>
+          <w:ilvl w:val="2"/>
+          <w:numId w:val="1"/>
+        </w:numPr>
+      </w:pPr>
+      <w:proofErr w:type="spellStart"/>
+      <w:r>
+        <w:t>Subtareas</w:t>
+      </w:r>
+      <w:proofErr w:type="spellEnd"/>
+      <w:r>
+        <w:t xml:space="preserve"> (opcional)</w:t>
+      </w:r>
+    </w:p>
+    <w:p>
+      <w:pPr>
+        <w:pStyle w:val="ListParagraph"/>
+        <w:numPr>
+          <w:ilvl w:val="2"/>
+          <w:numId w:val="1"/>
+        </w:numPr>
+      </w:pPr>
+      <w:r>
+        <w:t>Fecha de creación</w:t>
+      </w:r>
+    </w:p>
+    <w:p>
+      <w:pPr>
+        <w:pStyle w:val="ListParagraph"/>
+        <w:numPr>
+          <w:ilvl w:val="2"/>
+          <w:numId w:val="1"/>
+        </w:numPr>
+      </w:pPr>
+      <w:r>
+        <w:t>Fecha de entrega</w:t>
+      </w:r>
+    </w:p>
+    <w:p>
+      <w:pPr>
+        <w:pStyle w:val="ListParagraph"/>
+        <w:numPr>
+          <w:ilvl w:val="2"/>
+          <w:numId w:val="1"/>
+        </w:numPr>
+      </w:pPr>
+      <w:r>
+        <w:t>Porcentaje de avance</w:t>
+      </w:r>
+    </w:p>
+    <w:p>
+      <w:pPr>
+        <w:pStyle w:val="ListParagraph"/>
+        <w:numPr>
+          <w:ilvl w:val="1"/>
+          <w:numId w:val="1"/>
+        </w:numPr>
+      </w:pPr>
+      <w:r>
+        <w:t>Los usuarios podrán:</w:t>
+      </w:r>
+    </w:p>
+    <w:p>
+      <w:pPr>
+        <w:pStyle w:val="ListParagraph"/>
+        <w:numPr>
+          <w:ilvl w:val="2"/>
+          <w:numId w:val="1"/>
+        </w:numPr>
+      </w:pPr>
+      <w:r>
+        <w:t>Crear tareas</w:t>
+      </w:r>
+    </w:p>
+    <w:p>
+      <w:pPr>
+        <w:pStyle w:val="ListParagraph"/>
+        <w:numPr>
+          <w:ilvl w:val="2"/>
+          <w:numId w:val="1"/>
+        </w:numPr>
+      </w:pPr>
+      <w:r>
+        <w:t>Modificar:</w:t>
+      </w:r>
+    </w:p>
+    <w:p>
+      <w:pPr>
+        <w:pStyle w:val="ListParagraph"/>
+        <w:numPr>
+          <w:ilvl w:val="3"/>
+          <w:numId w:val="1"/>
+        </w:numPr>
+      </w:pPr>
+      <w:r>
+        <w:t>Nivel</w:t>
+      </w:r>
+    </w:p>
+    <w:p>
+      <w:pPr>
+        <w:pStyle w:val="ListParagraph"/>
+        <w:numPr>
+          <w:ilvl w:val="3"/>
+          <w:numId w:val="1"/>
+        </w:numPr>
+      </w:pPr>
+      <w:r>
+        <w:t>Tipo</w:t>
+      </w:r>
+    </w:p>
+    <w:p>
+      <w:pPr>
+        <w:pStyle w:val="ListParagraph"/>
+        <w:numPr>
+          <w:ilvl w:val="3"/>
+          <w:numId w:val="1"/>
+        </w:numPr>
+      </w:pPr>
+      <w:r>
+        <w:t>Recurso asignado</w:t>
+      </w:r>
+    </w:p>
+    <w:p>
+      <w:pPr>
+        <w:pStyle w:val="ListParagraph"/>
+        <w:numPr>
+          <w:ilvl w:val="3"/>
+          <w:numId w:val="1"/>
+        </w:numPr>
+      </w:pPr>
+      <w:r>
+        <w:t>Fecha de entrega</w:t>
+      </w:r>
+    </w:p>
+    <w:p>
+      <w:pPr>
+        <w:pStyle w:val="ListParagraph"/>
+        <w:numPr>
+          <w:ilvl w:val="3"/>
+          <w:numId w:val="1"/>
+        </w:numPr>
+      </w:pPr>
+      <w:r>
+        <w:t>Porcentaje de avance</w:t>
+      </w:r>
+    </w:p>
+    <w:p>
+      <w:pPr>
+        <w:pStyle w:val="ListParagraph"/>
+        <w:numPr>
+          <w:ilvl w:val="2"/>
+          <w:numId w:val="1"/>
+        </w:numPr>
+      </w:pPr>
+      <w:r>
+        <w:t>Eliminar tareas</w:t>
+      </w:r>
+    </w:p>
+    <w:p>
+      <w:pPr>
+        <w:pStyle w:val="ListParagraph"/>
+        <w:numPr>
+          <w:ilvl w:val="0"/>
+          <w:numId w:val="1"/>
+        </w:numPr>
+      </w:pPr>
+      <w:proofErr w:type="spellStart"/>
+      <w:r>
+        <w:t>Subtareas</w:t>
+      </w:r>
+      <w:proofErr w:type="spellEnd"/>
+      <w:r>
+        <w:t xml:space="preserve">. </w:t>
+      </w:r>
+    </w:p>
+    <w:p>
+      <w:pPr>
+        <w:pStyle w:val="ListParagraph"/>
+        <w:numPr>
+          <w:ilvl w:val="1"/>
+          <w:numId w:val="1"/>
+        </w:numPr>
+      </w:pPr>
+      <w:r>
+        <w:t xml:space="preserve">Cada </w:t>
+      </w:r>
+      <w:proofErr w:type="spellStart"/>
+      <w:r>
+        <w:t>subtarea</w:t>
+      </w:r>
+      <w:proofErr w:type="spellEnd"/>
+      <w:r>
+        <w:t xml:space="preserve"> tendrá las siguientes características:</w:t>
+      </w:r>
+    </w:p>
+    <w:p>
+      <w:pPr>
+        <w:pStyle w:val="ListParagraph"/>
+        <w:numPr>
+          <w:ilvl w:val="2"/>
+          <w:numId w:val="1"/>
+        </w:numPr>
+      </w:pPr>
+      <w:r>
+        <w:t>Nombre</w:t>
+      </w:r>
+    </w:p>
+    <w:p>
+      <w:pPr>
+        <w:pStyle w:val="ListParagraph"/>
+        <w:numPr>
+          <w:ilvl w:val="2"/>
+          <w:numId w:val="1"/>
+        </w:numPr>
+      </w:pPr>
+      <w:r>
+        <w:t>Código (combinación de iniciales de proyecto con número consecutivo)</w:t>
+      </w:r>
+    </w:p>
+    <w:p>
+      <w:pPr>
+        <w:pStyle w:val="ListParagraph"/>
+        <w:numPr>
+          <w:ilvl w:val="2"/>
+          <w:numId w:val="1"/>
+        </w:numPr>
+      </w:pPr>
+      <w:r>
         <w:t>Descripción</w:t>
       </w:r>
     </w:p>
@@ -774,7 +1222,7 @@
         </w:numPr>
       </w:pPr>
       <w:r>
-        <w:t>Subtareas (opcional)</w:t>
+        <w:t>Fecha de creación</w:t>
       </w:r>
     </w:p>
     <w:p>
@@ -786,6 +1234,201 @@
         </w:numPr>
       </w:pPr>
       <w:r>
+        <w:t>Fecha de entrega</w:t>
+      </w:r>
+    </w:p>
+    <w:p>
+      <w:pPr>
+        <w:pStyle w:val="ListParagraph"/>
+        <w:numPr>
+          <w:ilvl w:val="2"/>
+          <w:numId w:val="1"/>
+        </w:numPr>
+      </w:pPr>
+      <w:r>
+        <w:t>Porcentaje de avance</w:t>
+      </w:r>
+    </w:p>
+    <w:p>
+      <w:pPr>
+        <w:pStyle w:val="ListParagraph"/>
+        <w:numPr>
+          <w:ilvl w:val="1"/>
+          <w:numId w:val="1"/>
+        </w:numPr>
+      </w:pPr>
+      <w:r>
+        <w:t>Los usuarios podrán</w:t>
+      </w:r>
+    </w:p>
+    <w:p>
+      <w:pPr>
+        <w:pStyle w:val="ListParagraph"/>
+        <w:numPr>
+          <w:ilvl w:val="2"/>
+          <w:numId w:val="1"/>
+        </w:numPr>
+      </w:pPr>
+      <w:r>
+        <w:t xml:space="preserve">Crear </w:t>
+      </w:r>
+      <w:proofErr w:type="spellStart"/>
+      <w:r>
+        <w:t>subtareas</w:t>
+      </w:r>
+      <w:proofErr w:type="spellEnd"/>
+    </w:p>
+    <w:p>
+      <w:pPr>
+        <w:pStyle w:val="ListParagraph"/>
+        <w:numPr>
+          <w:ilvl w:val="2"/>
+          <w:numId w:val="1"/>
+        </w:numPr>
+      </w:pPr>
+      <w:r>
+        <w:t>Modificar:</w:t>
+      </w:r>
+    </w:p>
+    <w:p>
+      <w:pPr>
+        <w:pStyle w:val="ListParagraph"/>
+        <w:numPr>
+          <w:ilvl w:val="3"/>
+          <w:numId w:val="1"/>
+        </w:numPr>
+      </w:pPr>
+      <w:r>
+        <w:t>Nivel</w:t>
+      </w:r>
+    </w:p>
+    <w:p>
+      <w:pPr>
+        <w:pStyle w:val="ListParagraph"/>
+        <w:numPr>
+          <w:ilvl w:val="3"/>
+          <w:numId w:val="1"/>
+        </w:numPr>
+      </w:pPr>
+      <w:r>
+        <w:t>Tipo</w:t>
+      </w:r>
+    </w:p>
+    <w:p>
+      <w:pPr>
+        <w:pStyle w:val="ListParagraph"/>
+        <w:numPr>
+          <w:ilvl w:val="3"/>
+          <w:numId w:val="1"/>
+        </w:numPr>
+      </w:pPr>
+      <w:r>
+        <w:t>Recurso asignado</w:t>
+      </w:r>
+    </w:p>
+    <w:p>
+      <w:pPr>
+        <w:pStyle w:val="ListParagraph"/>
+        <w:numPr>
+          <w:ilvl w:val="3"/>
+          <w:numId w:val="1"/>
+        </w:numPr>
+      </w:pPr>
+      <w:r>
+        <w:t>Fecha de entrega</w:t>
+      </w:r>
+    </w:p>
+    <w:p>
+      <w:pPr>
+        <w:pStyle w:val="ListParagraph"/>
+        <w:numPr>
+          <w:ilvl w:val="3"/>
+          <w:numId w:val="1"/>
+        </w:numPr>
+      </w:pPr>
+      <w:r>
+        <w:t>Porcentaje de avance</w:t>
+      </w:r>
+    </w:p>
+    <w:p>
+      <w:pPr>
+        <w:pStyle w:val="ListParagraph"/>
+        <w:numPr>
+          <w:ilvl w:val="2"/>
+          <w:numId w:val="1"/>
+        </w:numPr>
+      </w:pPr>
+      <w:r>
+        <w:t xml:space="preserve">Eliminar </w:t>
+      </w:r>
+      <w:proofErr w:type="spellStart"/>
+      <w:r>
+        <w:t>subtareas</w:t>
+      </w:r>
+      <w:proofErr w:type="spellEnd"/>
+    </w:p>
+    <w:p>
+      <w:pPr>
+        <w:pStyle w:val="ListParagraph"/>
+        <w:numPr>
+          <w:ilvl w:val="0"/>
+          <w:numId w:val="1"/>
+        </w:numPr>
+      </w:pPr>
+      <w:r>
+        <w:t>Porcentajes</w:t>
+      </w:r>
+    </w:p>
+    <w:p>
+      <w:pPr>
+        <w:pStyle w:val="ListParagraph"/>
+        <w:numPr>
+          <w:ilvl w:val="1"/>
+          <w:numId w:val="1"/>
+        </w:numPr>
+      </w:pPr>
+      <w:r>
+        <w:lastRenderedPageBreak/>
+        <w:t xml:space="preserve">El porcentaje de avance de las </w:t>
+      </w:r>
+      <w:proofErr w:type="spellStart"/>
+      <w:r>
+        <w:t>subtareas</w:t>
+      </w:r>
+      <w:proofErr w:type="spellEnd"/>
+      <w:r>
+        <w:t xml:space="preserve"> afectará el porcentaje de las tareas a las que pertenecen.</w:t>
+      </w:r>
+    </w:p>
+    <w:p>
+      <w:pPr>
+        <w:pStyle w:val="ListParagraph"/>
+        <w:numPr>
+          <w:ilvl w:val="0"/>
+          <w:numId w:val="1"/>
+        </w:numPr>
+      </w:pPr>
+      <w:r>
+        <w:t xml:space="preserve">Filtros. En el </w:t>
+      </w:r>
+      <w:proofErr w:type="spellStart"/>
+      <w:r>
+        <w:t>grid</w:t>
+      </w:r>
+      <w:proofErr w:type="spellEnd"/>
+      <w:r>
+        <w:t xml:space="preserve"> de tareas, se podrá filtrar por:</w:t>
+      </w:r>
+    </w:p>
+    <w:p>
+      <w:pPr>
+        <w:pStyle w:val="ListParagraph"/>
+        <w:numPr>
+          <w:ilvl w:val="1"/>
+          <w:numId w:val="1"/>
+        </w:numPr>
+      </w:pPr>
+      <w:r>
         <w:t>Fecha de creación</w:t>
       </w:r>
     </w:p>
@@ -793,7 +1436,7 @@
       <w:pPr>
         <w:pStyle w:val="ListParagraph"/>
         <w:numPr>
-          <w:ilvl w:val="2"/>
+          <w:ilvl w:val="1"/>
           <w:numId w:val="1"/>
         </w:numPr>
       </w:pPr>
@@ -805,72 +1448,23 @@
       <w:pPr>
         <w:pStyle w:val="ListParagraph"/>
         <w:numPr>
-          <w:ilvl w:val="2"/>
-          <w:numId w:val="1"/>
-        </w:numPr>
-      </w:pPr>
-      <w:r>
-        <w:t>Porcentaje de avance</w:t>
-      </w:r>
-    </w:p>
-    <w:p>
-      <w:pPr>
-        <w:pStyle w:val="ListParagraph"/>
-        <w:numPr>
           <w:ilvl w:val="1"/>
           <w:numId w:val="1"/>
         </w:numPr>
       </w:pPr>
       <w:r>
-        <w:t>Los usuarios podrán:</w:t>
-      </w:r>
-    </w:p>
-    <w:p>
-      <w:pPr>
-        <w:pStyle w:val="ListParagraph"/>
-        <w:numPr>
-          <w:ilvl w:val="2"/>
-          <w:numId w:val="1"/>
-        </w:numPr>
-      </w:pPr>
-      <w:r>
-        <w:t>Crear tareas</w:t>
-      </w:r>
-    </w:p>
-    <w:p>
-      <w:pPr>
-        <w:pStyle w:val="ListParagraph"/>
-        <w:numPr>
-          <w:ilvl w:val="2"/>
-          <w:numId w:val="1"/>
-        </w:numPr>
-      </w:pPr>
-      <w:r>
-        <w:t>Modificar:</w:t>
-      </w:r>
-    </w:p>
-    <w:p>
-      <w:pPr>
-        <w:pStyle w:val="ListParagraph"/>
-        <w:numPr>
-          <w:ilvl w:val="3"/>
-          <w:numId w:val="1"/>
-        </w:numPr>
-      </w:pPr>
-      <w:r>
-        <w:t>Nivel</w:t>
-      </w:r>
-    </w:p>
-    <w:p>
-      <w:pPr>
-        <w:pStyle w:val="ListParagraph"/>
-        <w:numPr>
-          <w:ilvl w:val="3"/>
-          <w:numId w:val="1"/>
-        </w:numPr>
-      </w:pPr>
-      <w:r>
-        <w:lastRenderedPageBreak/>
+        <w:t>Nivel de Prioridad</w:t>
+      </w:r>
+    </w:p>
+    <w:p>
+      <w:pPr>
+        <w:pStyle w:val="ListParagraph"/>
+        <w:numPr>
+          <w:ilvl w:val="1"/>
+          <w:numId w:val="1"/>
+        </w:numPr>
+      </w:pPr>
+      <w:r>
         <w:t>Tipo</w:t>
       </w:r>
     </w:p>
@@ -878,7 +1472,19 @@
       <w:pPr>
         <w:pStyle w:val="ListParagraph"/>
         <w:numPr>
-          <w:ilvl w:val="3"/>
+          <w:ilvl w:val="1"/>
+          <w:numId w:val="1"/>
+        </w:numPr>
+      </w:pPr>
+      <w:r>
+        <w:t>Recurso que creó</w:t>
+      </w:r>
+    </w:p>
+    <w:p>
+      <w:pPr>
+        <w:pStyle w:val="ListParagraph"/>
+        <w:numPr>
+          <w:ilvl w:val="1"/>
           <w:numId w:val="1"/>
         </w:numPr>
       </w:pPr>
@@ -890,48 +1496,20 @@
       <w:pPr>
         <w:pStyle w:val="ListParagraph"/>
         <w:numPr>
-          <w:ilvl w:val="3"/>
-          <w:numId w:val="1"/>
-        </w:numPr>
-      </w:pPr>
-      <w:r>
-        <w:t>Fecha de entrega</w:t>
-      </w:r>
-    </w:p>
-    <w:p>
-      <w:pPr>
-        <w:pStyle w:val="ListParagraph"/>
-        <w:numPr>
-          <w:ilvl w:val="3"/>
-          <w:numId w:val="1"/>
-        </w:numPr>
-      </w:pPr>
-      <w:r>
-        <w:t>Porcentaje de avance</w:t>
-      </w:r>
-    </w:p>
-    <w:p>
-      <w:pPr>
-        <w:pStyle w:val="ListParagraph"/>
-        <w:numPr>
-          <w:ilvl w:val="2"/>
-          <w:numId w:val="1"/>
-        </w:numPr>
-      </w:pPr>
-      <w:r>
-        <w:t>Eliminar tareas</w:t>
-      </w:r>
-    </w:p>
-    <w:p>
-      <w:pPr>
-        <w:pStyle w:val="ListParagraph"/>
-        <w:numPr>
           <w:ilvl w:val="0"/>
           <w:numId w:val="1"/>
         </w:numPr>
       </w:pPr>
       <w:r>
-        <w:t xml:space="preserve">Subtareas. </w:t>
+        <w:t xml:space="preserve">Orden. En el </w:t>
+      </w:r>
+      <w:proofErr w:type="spellStart"/>
+      <w:r>
+        <w:t>grid</w:t>
+      </w:r>
+      <w:proofErr w:type="spellEnd"/>
+      <w:r>
+        <w:t xml:space="preserve"> de tareas, se podrá ordenar por:</w:t>
       </w:r>
     </w:p>
     <w:p>
@@ -943,174 +1521,6 @@
         </w:numPr>
       </w:pPr>
       <w:r>
-        <w:t>Cada subtarea tendrá las siguientes características:</w:t>
-      </w:r>
-    </w:p>
-    <w:p>
-      <w:pPr>
-        <w:pStyle w:val="ListParagraph"/>
-        <w:numPr>
-          <w:ilvl w:val="2"/>
-          <w:numId w:val="1"/>
-        </w:numPr>
-      </w:pPr>
-      <w:r>
-        <w:t>Nombre</w:t>
-      </w:r>
-    </w:p>
-    <w:p>
-      <w:pPr>
-        <w:pStyle w:val="ListParagraph"/>
-        <w:numPr>
-          <w:ilvl w:val="2"/>
-          <w:numId w:val="1"/>
-        </w:numPr>
-      </w:pPr>
-      <w:r>
-        <w:t>Código (combinación de iniciales de proyecto con número consecutivo)</w:t>
-      </w:r>
-    </w:p>
-    <w:p>
-      <w:pPr>
-        <w:pStyle w:val="ListParagraph"/>
-        <w:numPr>
-          <w:ilvl w:val="2"/>
-          <w:numId w:val="1"/>
-        </w:numPr>
-      </w:pPr>
-      <w:r>
-        <w:t>Descripción</w:t>
-      </w:r>
-    </w:p>
-    <w:p>
-      <w:pPr>
-        <w:pStyle w:val="ListParagraph"/>
-        <w:numPr>
-          <w:ilvl w:val="2"/>
-          <w:numId w:val="1"/>
-        </w:numPr>
-      </w:pPr>
-      <w:r>
-        <w:t>Nivel de Prioridad:</w:t>
-      </w:r>
-    </w:p>
-    <w:p>
-      <w:pPr>
-        <w:pStyle w:val="ListParagraph"/>
-        <w:numPr>
-          <w:ilvl w:val="3"/>
-          <w:numId w:val="1"/>
-        </w:numPr>
-      </w:pPr>
-      <w:r>
-        <w:t>Bajo</w:t>
-      </w:r>
-    </w:p>
-    <w:p>
-      <w:pPr>
-        <w:pStyle w:val="ListParagraph"/>
-        <w:numPr>
-          <w:ilvl w:val="3"/>
-          <w:numId w:val="1"/>
-        </w:numPr>
-      </w:pPr>
-      <w:r>
-        <w:t>Medio</w:t>
-      </w:r>
-    </w:p>
-    <w:p>
-      <w:pPr>
-        <w:pStyle w:val="ListParagraph"/>
-        <w:numPr>
-          <w:ilvl w:val="3"/>
-          <w:numId w:val="1"/>
-        </w:numPr>
-      </w:pPr>
-      <w:r>
-        <w:t>Alto</w:t>
-      </w:r>
-    </w:p>
-    <w:p>
-      <w:pPr>
-        <w:pStyle w:val="ListParagraph"/>
-        <w:numPr>
-          <w:ilvl w:val="2"/>
-          <w:numId w:val="1"/>
-        </w:numPr>
-      </w:pPr>
-      <w:r>
-        <w:t>Tipo:</w:t>
-      </w:r>
-    </w:p>
-    <w:p>
-      <w:pPr>
-        <w:pStyle w:val="ListParagraph"/>
-        <w:numPr>
-          <w:ilvl w:val="3"/>
-          <w:numId w:val="1"/>
-        </w:numPr>
-      </w:pPr>
-      <w:r>
-        <w:t>Actividad</w:t>
-      </w:r>
-    </w:p>
-    <w:p>
-      <w:pPr>
-        <w:pStyle w:val="ListParagraph"/>
-        <w:numPr>
-          <w:ilvl w:val="3"/>
-          <w:numId w:val="1"/>
-        </w:numPr>
-      </w:pPr>
-      <w:r>
-        <w:t>Error</w:t>
-      </w:r>
-    </w:p>
-    <w:p>
-      <w:pPr>
-        <w:pStyle w:val="ListParagraph"/>
-        <w:numPr>
-          <w:ilvl w:val="3"/>
-          <w:numId w:val="1"/>
-        </w:numPr>
-      </w:pPr>
-      <w:r>
-        <w:t>Mejora</w:t>
-      </w:r>
-    </w:p>
-    <w:p>
-      <w:pPr>
-        <w:pStyle w:val="ListParagraph"/>
-        <w:numPr>
-          <w:ilvl w:val="2"/>
-          <w:numId w:val="1"/>
-        </w:numPr>
-      </w:pPr>
-      <w:r>
-        <w:t>Recurso creador</w:t>
-      </w:r>
-    </w:p>
-    <w:p>
-      <w:pPr>
-        <w:pStyle w:val="ListParagraph"/>
-        <w:numPr>
-          <w:ilvl w:val="2"/>
-          <w:numId w:val="1"/>
-        </w:numPr>
-      </w:pPr>
-      <w:r>
-        <w:t>Recurso asignado</w:t>
-      </w:r>
-    </w:p>
-    <w:p>
-      <w:pPr>
-        <w:pStyle w:val="ListParagraph"/>
-        <w:numPr>
-          <w:ilvl w:val="2"/>
-          <w:numId w:val="1"/>
-        </w:numPr>
-      </w:pPr>
-      <w:r>
         <w:t>Fecha de creación</w:t>
       </w:r>
     </w:p>
@@ -1118,276 +1528,11 @@
       <w:pPr>
         <w:pStyle w:val="ListParagraph"/>
         <w:numPr>
-          <w:ilvl w:val="2"/>
-          <w:numId w:val="1"/>
-        </w:numPr>
-      </w:pPr>
-      <w:r>
-        <w:t>Fecha de entrega</w:t>
-      </w:r>
-    </w:p>
-    <w:p>
-      <w:pPr>
-        <w:pStyle w:val="ListParagraph"/>
-        <w:numPr>
-          <w:ilvl w:val="2"/>
-          <w:numId w:val="1"/>
-        </w:numPr>
-      </w:pPr>
-      <w:r>
-        <w:t>Porcentaje de avance</w:t>
-      </w:r>
-    </w:p>
-    <w:p>
-      <w:pPr>
-        <w:pStyle w:val="ListParagraph"/>
-        <w:numPr>
           <w:ilvl w:val="1"/>
           <w:numId w:val="1"/>
         </w:numPr>
       </w:pPr>
       <w:r>
-        <w:t>Los usuarios podrán</w:t>
-      </w:r>
-    </w:p>
-    <w:p>
-      <w:pPr>
-        <w:pStyle w:val="ListParagraph"/>
-        <w:numPr>
-          <w:ilvl w:val="2"/>
-          <w:numId w:val="1"/>
-        </w:numPr>
-      </w:pPr>
-      <w:r>
-        <w:t>Crear subtareas</w:t>
-      </w:r>
-    </w:p>
-    <w:p>
-      <w:pPr>
-        <w:pStyle w:val="ListParagraph"/>
-        <w:numPr>
-          <w:ilvl w:val="2"/>
-          <w:numId w:val="1"/>
-        </w:numPr>
-      </w:pPr>
-      <w:r>
-        <w:t>Modificar:</w:t>
-      </w:r>
-    </w:p>
-    <w:p>
-      <w:pPr>
-        <w:pStyle w:val="ListParagraph"/>
-        <w:numPr>
-          <w:ilvl w:val="3"/>
-          <w:numId w:val="1"/>
-        </w:numPr>
-      </w:pPr>
-      <w:r>
-        <w:t>Nivel</w:t>
-      </w:r>
-    </w:p>
-    <w:p>
-      <w:pPr>
-        <w:pStyle w:val="ListParagraph"/>
-        <w:numPr>
-          <w:ilvl w:val="3"/>
-          <w:numId w:val="1"/>
-        </w:numPr>
-      </w:pPr>
-      <w:r>
-        <w:t>Tipo</w:t>
-      </w:r>
-    </w:p>
-    <w:p>
-      <w:pPr>
-        <w:pStyle w:val="ListParagraph"/>
-        <w:numPr>
-          <w:ilvl w:val="3"/>
-          <w:numId w:val="1"/>
-        </w:numPr>
-      </w:pPr>
-      <w:r>
-        <w:t>Recurso asignado</w:t>
-      </w:r>
-    </w:p>
-    <w:p>
-      <w:pPr>
-        <w:pStyle w:val="ListParagraph"/>
-        <w:numPr>
-          <w:ilvl w:val="3"/>
-          <w:numId w:val="1"/>
-        </w:numPr>
-      </w:pPr>
-      <w:r>
-        <w:t>Fecha de entrega</w:t>
-      </w:r>
-    </w:p>
-    <w:p>
-      <w:pPr>
-        <w:pStyle w:val="ListParagraph"/>
-        <w:numPr>
-          <w:ilvl w:val="3"/>
-          <w:numId w:val="1"/>
-        </w:numPr>
-      </w:pPr>
-      <w:r>
-        <w:t>Porcentaje de avance</w:t>
-      </w:r>
-    </w:p>
-    <w:p>
-      <w:pPr>
-        <w:pStyle w:val="ListParagraph"/>
-        <w:numPr>
-          <w:ilvl w:val="2"/>
-          <w:numId w:val="1"/>
-        </w:numPr>
-      </w:pPr>
-      <w:r>
-        <w:t>Eliminar subtareas</w:t>
-      </w:r>
-    </w:p>
-    <w:p>
-      <w:pPr>
-        <w:pStyle w:val="ListParagraph"/>
-        <w:numPr>
-          <w:ilvl w:val="0"/>
-          <w:numId w:val="1"/>
-        </w:numPr>
-      </w:pPr>
-      <w:r>
-        <w:t>Porcentajes</w:t>
-      </w:r>
-    </w:p>
-    <w:p>
-      <w:pPr>
-        <w:pStyle w:val="ListParagraph"/>
-        <w:numPr>
-          <w:ilvl w:val="1"/>
-          <w:numId w:val="1"/>
-        </w:numPr>
-      </w:pPr>
-      <w:r>
-        <w:t>El porcentaje de avance de las subtareas afectará el porcentaje de las tareas a las que pertenecen.</w:t>
-      </w:r>
-    </w:p>
-    <w:p>
-      <w:pPr>
-        <w:pStyle w:val="ListParagraph"/>
-        <w:numPr>
-          <w:ilvl w:val="0"/>
-          <w:numId w:val="1"/>
-        </w:numPr>
-      </w:pPr>
-      <w:r>
-        <w:t>Filtros. En el grid de tareas, se podrá filtrar por:</w:t>
-      </w:r>
-    </w:p>
-    <w:p>
-      <w:pPr>
-        <w:pStyle w:val="ListParagraph"/>
-        <w:numPr>
-          <w:ilvl w:val="1"/>
-          <w:numId w:val="1"/>
-        </w:numPr>
-      </w:pPr>
-      <w:r>
-        <w:t>Fecha de creación</w:t>
-      </w:r>
-    </w:p>
-    <w:p>
-      <w:pPr>
-        <w:pStyle w:val="ListParagraph"/>
-        <w:numPr>
-          <w:ilvl w:val="1"/>
-          <w:numId w:val="1"/>
-        </w:numPr>
-      </w:pPr>
-      <w:r>
-        <w:t>Fecha de entrega</w:t>
-      </w:r>
-    </w:p>
-    <w:p>
-      <w:pPr>
-        <w:pStyle w:val="ListParagraph"/>
-        <w:numPr>
-          <w:ilvl w:val="1"/>
-          <w:numId w:val="1"/>
-        </w:numPr>
-      </w:pPr>
-      <w:r>
-        <w:t>Nivel de Prioridad</w:t>
-      </w:r>
-    </w:p>
-    <w:p>
-      <w:pPr>
-        <w:pStyle w:val="ListParagraph"/>
-        <w:numPr>
-          <w:ilvl w:val="1"/>
-          <w:numId w:val="1"/>
-        </w:numPr>
-      </w:pPr>
-      <w:r>
-        <w:t>Tipo</w:t>
-      </w:r>
-    </w:p>
-    <w:p>
-      <w:pPr>
-        <w:pStyle w:val="ListParagraph"/>
-        <w:numPr>
-          <w:ilvl w:val="1"/>
-          <w:numId w:val="1"/>
-        </w:numPr>
-      </w:pPr>
-      <w:r>
-        <w:t>Recurso que creó</w:t>
-      </w:r>
-    </w:p>
-    <w:p>
-      <w:pPr>
-        <w:pStyle w:val="ListParagraph"/>
-        <w:numPr>
-          <w:ilvl w:val="1"/>
-          <w:numId w:val="1"/>
-        </w:numPr>
-      </w:pPr>
-      <w:r>
-        <w:t>Recurso asignado</w:t>
-      </w:r>
-    </w:p>
-    <w:p>
-      <w:pPr>
-        <w:pStyle w:val="ListParagraph"/>
-        <w:numPr>
-          <w:ilvl w:val="0"/>
-          <w:numId w:val="1"/>
-        </w:numPr>
-      </w:pPr>
-      <w:r>
-        <w:t>Orden. En el grid de tareas, se podrá ordenar por:</w:t>
-      </w:r>
-    </w:p>
-    <w:p>
-      <w:pPr>
-        <w:pStyle w:val="ListParagraph"/>
-        <w:numPr>
-          <w:ilvl w:val="1"/>
-          <w:numId w:val="1"/>
-        </w:numPr>
-      </w:pPr>
-      <w:r>
-        <w:t>Fecha de creación</w:t>
-      </w:r>
-    </w:p>
-    <w:p>
-      <w:pPr>
-        <w:pStyle w:val="ListParagraph"/>
-        <w:numPr>
-          <w:ilvl w:val="1"/>
-          <w:numId w:val="1"/>
-        </w:numPr>
-      </w:pPr>
-      <w:r>
-        <w:lastRenderedPageBreak/>
         <w:t>Fecha de entrega</w:t>
       </w:r>
     </w:p>

</xml_diff>

<commit_message>
Se cambia nombre de archivo
</commit_message>
<xml_diff>
--- a/documentacion/Alcance y requerimientos.docx
+++ b/documentacion/Alcance y requerimientos.docx
@@ -735,8 +735,6 @@
       <w:r>
         <w:t>Finalizada</w:t>
       </w:r>
-      <w:bookmarkStart w:id="0" w:name="_GoBack"/>
-      <w:bookmarkEnd w:id="0"/>
     </w:p>
     <w:p>
       <w:pPr>
@@ -1666,7 +1664,7 @@
               <w:cnfStyle w:val="000000000000" w:firstRow="0" w:lastRow="0" w:firstColumn="0" w:lastColumn="0" w:oddVBand="0" w:evenVBand="0" w:oddHBand="0" w:evenHBand="0" w:firstRowFirstColumn="0" w:firstRowLastColumn="0" w:lastRowFirstColumn="0" w:lastRowLastColumn="0"/>
             </w:pPr>
             <w:r>
-              <w:t>[Título del requerimiento]</w:t>
+              <w:t>Página Comercial</w:t>
             </w:r>
           </w:p>
         </w:tc>
@@ -1679,7 +1677,7 @@
               <w:cnfStyle w:val="000000000000" w:firstRow="0" w:lastRow="0" w:firstColumn="0" w:lastColumn="0" w:oddVBand="0" w:evenVBand="0" w:oddHBand="0" w:evenHBand="0" w:firstRowFirstColumn="0" w:firstRowLastColumn="0" w:lastRowFirstColumn="0" w:lastRowLastColumn="0"/>
             </w:pPr>
             <w:r>
-              <w:t>[Descripción del requerimiento</w:t>
+              <w:t>Pantalla comercial donde el usuario no registrado podrá ver información de la aplicación. Esta página tendrá links para registrarse y para iniciar sesión.</w:t>
             </w:r>
           </w:p>
         </w:tc>
@@ -1690,7 +1688,11 @@
             <w:cnfStyle w:val="001000000000" w:firstRow="0" w:lastRow="0" w:firstColumn="1" w:lastColumn="0" w:oddVBand="0" w:evenVBand="0" w:oddHBand="0" w:evenHBand="0" w:firstRowFirstColumn="0" w:firstRowLastColumn="0" w:lastRowFirstColumn="0" w:lastRowLastColumn="0"/>
             <w:tcW w:w="789" w:type="dxa"/>
           </w:tcPr>
-          <w:p/>
+          <w:p>
+            <w:r>
+              <w:t>2</w:t>
+            </w:r>
+          </w:p>
         </w:tc>
         <w:tc>
           <w:tcPr>
@@ -1700,6 +1702,9 @@
             <w:pPr>
               <w:cnfStyle w:val="000000000000" w:firstRow="0" w:lastRow="0" w:firstColumn="0" w:lastColumn="0" w:oddVBand="0" w:evenVBand="0" w:oddHBand="0" w:evenHBand="0" w:firstRowFirstColumn="0" w:firstRowLastColumn="0" w:lastRowFirstColumn="0" w:lastRowLastColumn="0"/>
             </w:pPr>
+            <w:r>
+              <w:t>Página de registro</w:t>
+            </w:r>
           </w:p>
         </w:tc>
         <w:tc>
@@ -1710,6 +1715,221 @@
             <w:pPr>
               <w:cnfStyle w:val="000000000000" w:firstRow="0" w:lastRow="0" w:firstColumn="0" w:lastColumn="0" w:oddVBand="0" w:evenVBand="0" w:oddHBand="0" w:evenHBand="0" w:firstRowFirstColumn="0" w:firstRowLastColumn="0" w:lastRowFirstColumn="0" w:lastRowLastColumn="0"/>
             </w:pPr>
+            <w:r>
+              <w:t>Pantalla que tendrá los elementos:</w:t>
+            </w:r>
+          </w:p>
+          <w:p>
+            <w:pPr>
+              <w:pStyle w:val="ListParagraph"/>
+              <w:numPr>
+                <w:ilvl w:val="0"/>
+                <w:numId w:val="3"/>
+              </w:numPr>
+              <w:cnfStyle w:val="000000000000" w:firstRow="0" w:lastRow="0" w:firstColumn="0" w:lastColumn="0" w:oddVBand="0" w:evenVBand="0" w:oddHBand="0" w:evenHBand="0" w:firstRowFirstColumn="0" w:firstRowLastColumn="0" w:lastRowFirstColumn="0" w:lastRowLastColumn="0"/>
+            </w:pPr>
+            <w:r>
+              <w:t>Etiqueta “</w:t>
+            </w:r>
+            <w:proofErr w:type="spellStart"/>
+            <w:r>
+              <w:t>Name</w:t>
+            </w:r>
+            <w:proofErr w:type="spellEnd"/>
+            <w:r>
+              <w:t>”</w:t>
+            </w:r>
+          </w:p>
+          <w:p>
+            <w:pPr>
+              <w:pStyle w:val="ListParagraph"/>
+              <w:numPr>
+                <w:ilvl w:val="0"/>
+                <w:numId w:val="3"/>
+              </w:numPr>
+              <w:cnfStyle w:val="000000000000" w:firstRow="0" w:lastRow="0" w:firstColumn="0" w:lastColumn="0" w:oddVBand="0" w:evenVBand="0" w:oddHBand="0" w:evenHBand="0" w:firstRowFirstColumn="0" w:firstRowLastColumn="0" w:lastRowFirstColumn="0" w:lastRowLastColumn="0"/>
+            </w:pPr>
+            <w:r>
+              <w:t>Campo “</w:t>
+            </w:r>
+            <w:proofErr w:type="spellStart"/>
+            <w:r>
+              <w:t>Name</w:t>
+            </w:r>
+            <w:proofErr w:type="spellEnd"/>
+            <w:r>
+              <w:t>”</w:t>
+            </w:r>
+          </w:p>
+          <w:p>
+            <w:pPr>
+              <w:pStyle w:val="ListParagraph"/>
+              <w:numPr>
+                <w:ilvl w:val="0"/>
+                <w:numId w:val="3"/>
+              </w:numPr>
+              <w:cnfStyle w:val="000000000000" w:firstRow="0" w:lastRow="0" w:firstColumn="0" w:lastColumn="0" w:oddVBand="0" w:evenVBand="0" w:oddHBand="0" w:evenHBand="0" w:firstRowFirstColumn="0" w:firstRowLastColumn="0" w:lastRowFirstColumn="0" w:lastRowLastColumn="0"/>
+            </w:pPr>
+            <w:r>
+              <w:t>Etiqueta “</w:t>
+            </w:r>
+            <w:proofErr w:type="spellStart"/>
+            <w:r>
+              <w:t>Surname</w:t>
+            </w:r>
+            <w:proofErr w:type="spellEnd"/>
+            <w:r>
+              <w:t>”</w:t>
+            </w:r>
+          </w:p>
+          <w:p>
+            <w:pPr>
+              <w:pStyle w:val="ListParagraph"/>
+              <w:numPr>
+                <w:ilvl w:val="0"/>
+                <w:numId w:val="3"/>
+              </w:numPr>
+              <w:cnfStyle w:val="000000000000" w:firstRow="0" w:lastRow="0" w:firstColumn="0" w:lastColumn="0" w:oddVBand="0" w:evenVBand="0" w:oddHBand="0" w:evenHBand="0" w:firstRowFirstColumn="0" w:firstRowLastColumn="0" w:lastRowFirstColumn="0" w:lastRowLastColumn="0"/>
+            </w:pPr>
+            <w:r>
+              <w:t>Campo “</w:t>
+            </w:r>
+            <w:proofErr w:type="spellStart"/>
+            <w:r>
+              <w:t>Surname</w:t>
+            </w:r>
+            <w:proofErr w:type="spellEnd"/>
+            <w:r>
+              <w:t>”</w:t>
+            </w:r>
+          </w:p>
+          <w:p>
+            <w:pPr>
+              <w:pStyle w:val="ListParagraph"/>
+              <w:numPr>
+                <w:ilvl w:val="0"/>
+                <w:numId w:val="3"/>
+              </w:numPr>
+              <w:cnfStyle w:val="000000000000" w:firstRow="0" w:lastRow="0" w:firstColumn="0" w:lastColumn="0" w:oddVBand="0" w:evenVBand="0" w:oddHBand="0" w:evenHBand="0" w:firstRowFirstColumn="0" w:firstRowLastColumn="0" w:lastRowFirstColumn="0" w:lastRowLastColumn="0"/>
+            </w:pPr>
+            <w:r>
+              <w:t>Etiqueta “</w:t>
+            </w:r>
+            <w:proofErr w:type="spellStart"/>
+            <w:r>
+              <w:t>Username</w:t>
+            </w:r>
+            <w:proofErr w:type="spellEnd"/>
+            <w:r>
+              <w:t>”</w:t>
+            </w:r>
+          </w:p>
+          <w:p>
+            <w:pPr>
+              <w:pStyle w:val="ListParagraph"/>
+              <w:numPr>
+                <w:ilvl w:val="0"/>
+                <w:numId w:val="3"/>
+              </w:numPr>
+              <w:cnfStyle w:val="000000000000" w:firstRow="0" w:lastRow="0" w:firstColumn="0" w:lastColumn="0" w:oddVBand="0" w:evenVBand="0" w:oddHBand="0" w:evenHBand="0" w:firstRowFirstColumn="0" w:firstRowLastColumn="0" w:lastRowFirstColumn="0" w:lastRowLastColumn="0"/>
+            </w:pPr>
+            <w:r>
+              <w:t xml:space="preserve">Campo </w:t>
+            </w:r>
+            <w:proofErr w:type="spellStart"/>
+            <w:r>
+              <w:t>Username</w:t>
+            </w:r>
+            <w:proofErr w:type="spellEnd"/>
+          </w:p>
+          <w:p>
+            <w:pPr>
+              <w:pStyle w:val="ListParagraph"/>
+              <w:numPr>
+                <w:ilvl w:val="0"/>
+                <w:numId w:val="3"/>
+              </w:numPr>
+              <w:cnfStyle w:val="000000000000" w:firstRow="0" w:lastRow="0" w:firstColumn="0" w:lastColumn="0" w:oddVBand="0" w:evenVBand="0" w:oddHBand="0" w:evenHBand="0" w:firstRowFirstColumn="0" w:firstRowLastColumn="0" w:lastRowFirstColumn="0" w:lastRowLastColumn="0"/>
+            </w:pPr>
+            <w:r>
+              <w:t>Etiqueta “Email”</w:t>
+            </w:r>
+          </w:p>
+          <w:p>
+            <w:pPr>
+              <w:pStyle w:val="ListParagraph"/>
+              <w:numPr>
+                <w:ilvl w:val="0"/>
+                <w:numId w:val="3"/>
+              </w:numPr>
+              <w:cnfStyle w:val="000000000000" w:firstRow="0" w:lastRow="0" w:firstColumn="0" w:lastColumn="0" w:oddVBand="0" w:evenVBand="0" w:oddHBand="0" w:evenHBand="0" w:firstRowFirstColumn="0" w:firstRowLastColumn="0" w:lastRowFirstColumn="0" w:lastRowLastColumn="0"/>
+            </w:pPr>
+            <w:r>
+              <w:t>Campo “Email”</w:t>
+            </w:r>
+          </w:p>
+          <w:p>
+            <w:pPr>
+              <w:pStyle w:val="ListParagraph"/>
+              <w:numPr>
+                <w:ilvl w:val="0"/>
+                <w:numId w:val="3"/>
+              </w:numPr>
+              <w:cnfStyle w:val="000000000000" w:firstRow="0" w:lastRow="0" w:firstColumn="0" w:lastColumn="0" w:oddVBand="0" w:evenVBand="0" w:oddHBand="0" w:evenHBand="0" w:firstRowFirstColumn="0" w:firstRowLastColumn="0" w:lastRowFirstColumn="0" w:lastRowLastColumn="0"/>
+            </w:pPr>
+            <w:r>
+              <w:t>Etiqueta “</w:t>
+            </w:r>
+            <w:proofErr w:type="spellStart"/>
+            <w:r>
+              <w:t>Password</w:t>
+            </w:r>
+            <w:proofErr w:type="spellEnd"/>
+            <w:r>
+              <w:t>”</w:t>
+            </w:r>
+          </w:p>
+          <w:p>
+            <w:pPr>
+              <w:pStyle w:val="ListParagraph"/>
+              <w:numPr>
+                <w:ilvl w:val="0"/>
+                <w:numId w:val="3"/>
+              </w:numPr>
+              <w:cnfStyle w:val="000000000000" w:firstRow="0" w:lastRow="0" w:firstColumn="0" w:lastColumn="0" w:oddVBand="0" w:evenVBand="0" w:oddHBand="0" w:evenHBand="0" w:firstRowFirstColumn="0" w:firstRowLastColumn="0" w:lastRowFirstColumn="0" w:lastRowLastColumn="0"/>
+            </w:pPr>
+            <w:r>
+              <w:t>Campo “</w:t>
+            </w:r>
+            <w:proofErr w:type="spellStart"/>
+            <w:r>
+              <w:t>Password</w:t>
+            </w:r>
+            <w:proofErr w:type="spellEnd"/>
+            <w:r>
+              <w:t>”</w:t>
+            </w:r>
+          </w:p>
+          <w:p>
+            <w:pPr>
+              <w:pStyle w:val="ListParagraph"/>
+              <w:numPr>
+                <w:ilvl w:val="0"/>
+                <w:numId w:val="3"/>
+              </w:numPr>
+              <w:cnfStyle w:val="000000000000" w:firstRow="0" w:lastRow="0" w:firstColumn="0" w:lastColumn="0" w:oddVBand="0" w:evenVBand="0" w:oddHBand="0" w:evenHBand="0" w:firstRowFirstColumn="0" w:firstRowLastColumn="0" w:lastRowFirstColumn="0" w:lastRowLastColumn="0"/>
+            </w:pPr>
+            <w:r>
+              <w:t>Botón “</w:t>
+            </w:r>
+            <w:proofErr w:type="spellStart"/>
+            <w:r>
+              <w:t>Register</w:t>
+            </w:r>
+            <w:proofErr w:type="spellEnd"/>
+            <w:r>
+              <w:t>”</w:t>
+            </w:r>
           </w:p>
         </w:tc>
       </w:tr>
@@ -1719,7 +1939,11 @@
             <w:cnfStyle w:val="001000000000" w:firstRow="0" w:lastRow="0" w:firstColumn="1" w:lastColumn="0" w:oddVBand="0" w:evenVBand="0" w:oddHBand="0" w:evenHBand="0" w:firstRowFirstColumn="0" w:firstRowLastColumn="0" w:lastRowFirstColumn="0" w:lastRowLastColumn="0"/>
             <w:tcW w:w="789" w:type="dxa"/>
           </w:tcPr>
-          <w:p/>
+          <w:p>
+            <w:r>
+              <w:t>3</w:t>
+            </w:r>
+          </w:p>
         </w:tc>
         <w:tc>
           <w:tcPr>
@@ -1729,6 +1953,9 @@
             <w:pPr>
               <w:cnfStyle w:val="000000000000" w:firstRow="0" w:lastRow="0" w:firstColumn="0" w:lastColumn="0" w:oddVBand="0" w:evenVBand="0" w:oddHBand="0" w:evenHBand="0" w:firstRowFirstColumn="0" w:firstRowLastColumn="0" w:lastRowFirstColumn="0" w:lastRowLastColumn="0"/>
             </w:pPr>
+            <w:r>
+              <w:t>Registro</w:t>
+            </w:r>
           </w:p>
         </w:tc>
         <w:tc>
@@ -1739,6 +1966,285 @@
             <w:pPr>
               <w:cnfStyle w:val="000000000000" w:firstRow="0" w:lastRow="0" w:firstColumn="0" w:lastColumn="0" w:oddVBand="0" w:evenVBand="0" w:oddHBand="0" w:evenHBand="0" w:firstRowFirstColumn="0" w:firstRowLastColumn="0" w:lastRowFirstColumn="0" w:lastRowLastColumn="0"/>
             </w:pPr>
+            <w:r>
+              <w:t xml:space="preserve">Cuando el usuario haga </w:t>
+            </w:r>
+            <w:proofErr w:type="spellStart"/>
+            <w:r>
+              <w:t>click</w:t>
+            </w:r>
+            <w:proofErr w:type="spellEnd"/>
+            <w:r>
+              <w:t xml:space="preserve"> en el botón “</w:t>
+            </w:r>
+            <w:proofErr w:type="spellStart"/>
+            <w:r>
+              <w:t>Register</w:t>
+            </w:r>
+            <w:proofErr w:type="spellEnd"/>
+            <w:r>
+              <w:t>”, el sistema deberá validar:</w:t>
+            </w:r>
+          </w:p>
+          <w:p>
+            <w:pPr>
+              <w:pStyle w:val="ListParagraph"/>
+              <w:numPr>
+                <w:ilvl w:val="0"/>
+                <w:numId w:val="4"/>
+              </w:numPr>
+              <w:cnfStyle w:val="000000000000" w:firstRow="0" w:lastRow="0" w:firstColumn="0" w:lastColumn="0" w:oddVBand="0" w:evenVBand="0" w:oddHBand="0" w:evenHBand="0" w:firstRowFirstColumn="0" w:firstRowLastColumn="0" w:lastRowFirstColumn="0" w:lastRowLastColumn="0"/>
+            </w:pPr>
+            <w:proofErr w:type="spellStart"/>
+            <w:r>
+              <w:t>Name</w:t>
+            </w:r>
+            <w:proofErr w:type="spellEnd"/>
+          </w:p>
+          <w:p>
+            <w:pPr>
+              <w:pStyle w:val="ListParagraph"/>
+              <w:numPr>
+                <w:ilvl w:val="1"/>
+                <w:numId w:val="4"/>
+              </w:numPr>
+              <w:cnfStyle w:val="000000000000" w:firstRow="0" w:lastRow="0" w:firstColumn="0" w:lastColumn="0" w:oddVBand="0" w:evenVBand="0" w:oddHBand="0" w:evenHBand="0" w:firstRowFirstColumn="0" w:firstRowLastColumn="0" w:lastRowFirstColumn="0" w:lastRowLastColumn="0"/>
+            </w:pPr>
+            <w:r>
+              <w:t>El campo no está vacío</w:t>
+            </w:r>
+          </w:p>
+          <w:p>
+            <w:pPr>
+              <w:pStyle w:val="ListParagraph"/>
+              <w:numPr>
+                <w:ilvl w:val="1"/>
+                <w:numId w:val="4"/>
+              </w:numPr>
+              <w:cnfStyle w:val="000000000000" w:firstRow="0" w:lastRow="0" w:firstColumn="0" w:lastColumn="0" w:oddVBand="0" w:evenVBand="0" w:oddHBand="0" w:evenHBand="0" w:firstRowFirstColumn="0" w:firstRowLastColumn="0" w:lastRowFirstColumn="0" w:lastRowLastColumn="0"/>
+            </w:pPr>
+            <w:r>
+              <w:t>El campo tiene máximo 30 caracteres</w:t>
+            </w:r>
+            <w:bookmarkStart w:id="0" w:name="_GoBack"/>
+            <w:bookmarkEnd w:id="0"/>
+          </w:p>
+          <w:p>
+            <w:pPr>
+              <w:pStyle w:val="ListParagraph"/>
+              <w:numPr>
+                <w:ilvl w:val="0"/>
+                <w:numId w:val="4"/>
+              </w:numPr>
+              <w:cnfStyle w:val="000000000000" w:firstRow="0" w:lastRow="0" w:firstColumn="0" w:lastColumn="0" w:oddVBand="0" w:evenVBand="0" w:oddHBand="0" w:evenHBand="0" w:firstRowFirstColumn="0" w:firstRowLastColumn="0" w:lastRowFirstColumn="0" w:lastRowLastColumn="0"/>
+            </w:pPr>
+            <w:proofErr w:type="spellStart"/>
+            <w:r>
+              <w:t>Surname</w:t>
+            </w:r>
+            <w:proofErr w:type="spellEnd"/>
+          </w:p>
+          <w:p>
+            <w:pPr>
+              <w:pStyle w:val="ListParagraph"/>
+              <w:numPr>
+                <w:ilvl w:val="1"/>
+                <w:numId w:val="4"/>
+              </w:numPr>
+              <w:cnfStyle w:val="000000000000" w:firstRow="0" w:lastRow="0" w:firstColumn="0" w:lastColumn="0" w:oddVBand="0" w:evenVBand="0" w:oddHBand="0" w:evenHBand="0" w:firstRowFirstColumn="0" w:firstRowLastColumn="0" w:lastRowFirstColumn="0" w:lastRowLastColumn="0"/>
+            </w:pPr>
+            <w:r>
+              <w:t>El campo no está vacío</w:t>
+            </w:r>
+          </w:p>
+          <w:p>
+            <w:pPr>
+              <w:pStyle w:val="ListParagraph"/>
+              <w:numPr>
+                <w:ilvl w:val="1"/>
+                <w:numId w:val="4"/>
+              </w:numPr>
+              <w:cnfStyle w:val="000000000000" w:firstRow="0" w:lastRow="0" w:firstColumn="0" w:lastColumn="0" w:oddVBand="0" w:evenVBand="0" w:oddHBand="0" w:evenHBand="0" w:firstRowFirstColumn="0" w:firstRowLastColumn="0" w:lastRowFirstColumn="0" w:lastRowLastColumn="0"/>
+            </w:pPr>
+            <w:r>
+              <w:t>El campo tiene máximo 30 caracteres</w:t>
+            </w:r>
+          </w:p>
+          <w:p>
+            <w:pPr>
+              <w:pStyle w:val="ListParagraph"/>
+              <w:numPr>
+                <w:ilvl w:val="0"/>
+                <w:numId w:val="4"/>
+              </w:numPr>
+              <w:cnfStyle w:val="000000000000" w:firstRow="0" w:lastRow="0" w:firstColumn="0" w:lastColumn="0" w:oddVBand="0" w:evenVBand="0" w:oddHBand="0" w:evenHBand="0" w:firstRowFirstColumn="0" w:firstRowLastColumn="0" w:lastRowFirstColumn="0" w:lastRowLastColumn="0"/>
+            </w:pPr>
+            <w:proofErr w:type="spellStart"/>
+            <w:r>
+              <w:t>Username</w:t>
+            </w:r>
+            <w:proofErr w:type="spellEnd"/>
+          </w:p>
+          <w:p>
+            <w:pPr>
+              <w:pStyle w:val="ListParagraph"/>
+              <w:numPr>
+                <w:ilvl w:val="1"/>
+                <w:numId w:val="4"/>
+              </w:numPr>
+              <w:cnfStyle w:val="000000000000" w:firstRow="0" w:lastRow="0" w:firstColumn="0" w:lastColumn="0" w:oddVBand="0" w:evenVBand="0" w:oddHBand="0" w:evenHBand="0" w:firstRowFirstColumn="0" w:firstRowLastColumn="0" w:lastRowFirstColumn="0" w:lastRowLastColumn="0"/>
+            </w:pPr>
+            <w:r>
+              <w:t>El campo no está vacío</w:t>
+            </w:r>
+          </w:p>
+          <w:p>
+            <w:pPr>
+              <w:pStyle w:val="ListParagraph"/>
+              <w:numPr>
+                <w:ilvl w:val="1"/>
+                <w:numId w:val="4"/>
+              </w:numPr>
+              <w:cnfStyle w:val="000000000000" w:firstRow="0" w:lastRow="0" w:firstColumn="0" w:lastColumn="0" w:oddVBand="0" w:evenVBand="0" w:oddHBand="0" w:evenHBand="0" w:firstRowFirstColumn="0" w:firstRowLastColumn="0" w:lastRowFirstColumn="0" w:lastRowLastColumn="0"/>
+            </w:pPr>
+            <w:r>
+              <w:t>El campo tiene máximo 30 caracteres</w:t>
+            </w:r>
+          </w:p>
+          <w:p>
+            <w:pPr>
+              <w:pStyle w:val="ListParagraph"/>
+              <w:numPr>
+                <w:ilvl w:val="1"/>
+                <w:numId w:val="4"/>
+              </w:numPr>
+              <w:cnfStyle w:val="000000000000" w:firstRow="0" w:lastRow="0" w:firstColumn="0" w:lastColumn="0" w:oddVBand="0" w:evenVBand="0" w:oddHBand="0" w:evenHBand="0" w:firstRowFirstColumn="0" w:firstRowLastColumn="0" w:lastRowFirstColumn="0" w:lastRowLastColumn="0"/>
+            </w:pPr>
+            <w:r>
+              <w:t xml:space="preserve">El </w:t>
+            </w:r>
+            <w:proofErr w:type="spellStart"/>
+            <w:r>
+              <w:t>username</w:t>
+            </w:r>
+            <w:proofErr w:type="spellEnd"/>
+            <w:r>
+              <w:t xml:space="preserve"> seleccionado no se encuentra ya registrado en la base de datos.</w:t>
+            </w:r>
+          </w:p>
+          <w:p>
+            <w:pPr>
+              <w:pStyle w:val="ListParagraph"/>
+              <w:numPr>
+                <w:ilvl w:val="0"/>
+                <w:numId w:val="4"/>
+              </w:numPr>
+              <w:cnfStyle w:val="000000000000" w:firstRow="0" w:lastRow="0" w:firstColumn="0" w:lastColumn="0" w:oddVBand="0" w:evenVBand="0" w:oddHBand="0" w:evenHBand="0" w:firstRowFirstColumn="0" w:firstRowLastColumn="0" w:lastRowFirstColumn="0" w:lastRowLastColumn="0"/>
+            </w:pPr>
+            <w:r>
+              <w:t>Email</w:t>
+            </w:r>
+          </w:p>
+          <w:p>
+            <w:pPr>
+              <w:pStyle w:val="ListParagraph"/>
+              <w:numPr>
+                <w:ilvl w:val="1"/>
+                <w:numId w:val="4"/>
+              </w:numPr>
+              <w:cnfStyle w:val="000000000000" w:firstRow="0" w:lastRow="0" w:firstColumn="0" w:lastColumn="0" w:oddVBand="0" w:evenVBand="0" w:oddHBand="0" w:evenHBand="0" w:firstRowFirstColumn="0" w:firstRowLastColumn="0" w:lastRowFirstColumn="0" w:lastRowLastColumn="0"/>
+            </w:pPr>
+            <w:r>
+              <w:t>El campo no está vacío.</w:t>
+            </w:r>
+          </w:p>
+          <w:p>
+            <w:pPr>
+              <w:pStyle w:val="ListParagraph"/>
+              <w:numPr>
+                <w:ilvl w:val="1"/>
+                <w:numId w:val="4"/>
+              </w:numPr>
+              <w:cnfStyle w:val="000000000000" w:firstRow="0" w:lastRow="0" w:firstColumn="0" w:lastColumn="0" w:oddVBand="0" w:evenVBand="0" w:oddHBand="0" w:evenHBand="0" w:firstRowFirstColumn="0" w:firstRowLastColumn="0" w:lastRowFirstColumn="0" w:lastRowLastColumn="0"/>
+            </w:pPr>
+            <w:r>
+              <w:t>El campo es tiene una dirección de correo electrónico válida.</w:t>
+            </w:r>
+          </w:p>
+          <w:p>
+            <w:pPr>
+              <w:pStyle w:val="ListParagraph"/>
+              <w:numPr>
+                <w:ilvl w:val="1"/>
+                <w:numId w:val="4"/>
+              </w:numPr>
+              <w:cnfStyle w:val="000000000000" w:firstRow="0" w:lastRow="0" w:firstColumn="0" w:lastColumn="0" w:oddVBand="0" w:evenVBand="0" w:oddHBand="0" w:evenHBand="0" w:firstRowFirstColumn="0" w:firstRowLastColumn="0" w:lastRowFirstColumn="0" w:lastRowLastColumn="0"/>
+            </w:pPr>
+            <w:r>
+              <w:t>El campo no tiene más de 50 caracteres.</w:t>
+            </w:r>
+          </w:p>
+          <w:p>
+            <w:pPr>
+              <w:pStyle w:val="ListParagraph"/>
+              <w:numPr>
+                <w:ilvl w:val="1"/>
+                <w:numId w:val="4"/>
+              </w:numPr>
+              <w:cnfStyle w:val="000000000000" w:firstRow="0" w:lastRow="0" w:firstColumn="0" w:lastColumn="0" w:oddVBand="0" w:evenVBand="0" w:oddHBand="0" w:evenHBand="0" w:firstRowFirstColumn="0" w:firstRowLastColumn="0" w:lastRowFirstColumn="0" w:lastRowLastColumn="0"/>
+            </w:pPr>
+            <w:r>
+              <w:t>La dirección de correo electrónico no existe ya en la base de datos.</w:t>
+            </w:r>
+          </w:p>
+          <w:p>
+            <w:pPr>
+              <w:pStyle w:val="ListParagraph"/>
+              <w:numPr>
+                <w:ilvl w:val="0"/>
+                <w:numId w:val="4"/>
+              </w:numPr>
+              <w:cnfStyle w:val="000000000000" w:firstRow="0" w:lastRow="0" w:firstColumn="0" w:lastColumn="0" w:oddVBand="0" w:evenVBand="0" w:oddHBand="0" w:evenHBand="0" w:firstRowFirstColumn="0" w:firstRowLastColumn="0" w:lastRowFirstColumn="0" w:lastRowLastColumn="0"/>
+            </w:pPr>
+            <w:proofErr w:type="spellStart"/>
+            <w:r>
+              <w:t>Password</w:t>
+            </w:r>
+            <w:proofErr w:type="spellEnd"/>
+          </w:p>
+          <w:p>
+            <w:pPr>
+              <w:pStyle w:val="ListParagraph"/>
+              <w:numPr>
+                <w:ilvl w:val="1"/>
+                <w:numId w:val="4"/>
+              </w:numPr>
+              <w:cnfStyle w:val="000000000000" w:firstRow="0" w:lastRow="0" w:firstColumn="0" w:lastColumn="0" w:oddVBand="0" w:evenVBand="0" w:oddHBand="0" w:evenHBand="0" w:firstRowFirstColumn="0" w:firstRowLastColumn="0" w:lastRowFirstColumn="0" w:lastRowLastColumn="0"/>
+            </w:pPr>
+            <w:r>
+              <w:t>El campo no está vacío</w:t>
+            </w:r>
+          </w:p>
+          <w:p>
+            <w:pPr>
+              <w:pStyle w:val="ListParagraph"/>
+              <w:numPr>
+                <w:ilvl w:val="1"/>
+                <w:numId w:val="4"/>
+              </w:numPr>
+              <w:cnfStyle w:val="000000000000" w:firstRow="0" w:lastRow="0" w:firstColumn="0" w:lastColumn="0" w:oddVBand="0" w:evenVBand="0" w:oddHBand="0" w:evenHBand="0" w:firstRowFirstColumn="0" w:firstRowLastColumn="0" w:lastRowFirstColumn="0" w:lastRowLastColumn="0"/>
+            </w:pPr>
+            <w:r>
+              <w:t>El campo no tiene más de 20 caracteres.</w:t>
+            </w:r>
+          </w:p>
+          <w:p>
+            <w:pPr>
+              <w:cnfStyle w:val="000000000000" w:firstRow="0" w:lastRow="0" w:firstColumn="0" w:lastColumn="0" w:oddVBand="0" w:evenVBand="0" w:oddHBand="0" w:evenHBand="0" w:firstRowFirstColumn="0" w:firstRowLastColumn="0" w:lastRowFirstColumn="0" w:lastRowLastColumn="0"/>
+            </w:pPr>
+            <w:r>
+              <w:t>Si alguna de las validaciones falla, mostrar al usuario un mensaje indicando el motivo.</w:t>
+            </w:r>
           </w:p>
         </w:tc>
       </w:tr>
@@ -1748,7 +2254,11 @@
             <w:cnfStyle w:val="001000000000" w:firstRow="0" w:lastRow="0" w:firstColumn="1" w:lastColumn="0" w:oddVBand="0" w:evenVBand="0" w:oddHBand="0" w:evenHBand="0" w:firstRowFirstColumn="0" w:firstRowLastColumn="0" w:lastRowFirstColumn="0" w:lastRowLastColumn="0"/>
             <w:tcW w:w="789" w:type="dxa"/>
           </w:tcPr>
-          <w:p/>
+          <w:p>
+            <w:r>
+              <w:t>4</w:t>
+            </w:r>
+          </w:p>
         </w:tc>
         <w:tc>
           <w:tcPr>
@@ -1757,7 +2267,24 @@
           <w:p>
             <w:pPr>
               <w:cnfStyle w:val="000000000000" w:firstRow="0" w:lastRow="0" w:firstColumn="0" w:lastColumn="0" w:oddVBand="0" w:evenVBand="0" w:oddHBand="0" w:evenHBand="0" w:firstRowFirstColumn="0" w:firstRowLastColumn="0" w:lastRowFirstColumn="0" w:lastRowLastColumn="0"/>
-            </w:pPr>
+              <w:rPr>
+                <w:lang w:val="en-US"/>
+              </w:rPr>
+            </w:pPr>
+            <w:proofErr w:type="spellStart"/>
+            <w:r>
+              <w:rPr>
+                <w:lang w:val="en-US"/>
+              </w:rPr>
+              <w:t>Confirmación</w:t>
+            </w:r>
+            <w:proofErr w:type="spellEnd"/>
+            <w:r>
+              <w:rPr>
+                <w:lang w:val="en-US"/>
+              </w:rPr>
+              <w:t xml:space="preserve"> de email</w:t>
+            </w:r>
           </w:p>
         </w:tc>
         <w:tc>
@@ -1768,6 +2295,195 @@
             <w:pPr>
               <w:cnfStyle w:val="000000000000" w:firstRow="0" w:lastRow="0" w:firstColumn="0" w:lastColumn="0" w:oddVBand="0" w:evenVBand="0" w:oddHBand="0" w:evenHBand="0" w:firstRowFirstColumn="0" w:firstRowLastColumn="0" w:lastRowFirstColumn="0" w:lastRowLastColumn="0"/>
             </w:pPr>
+            <w:r>
+              <w:t>Si todas las validaciones son correctas, el sistema deberá:</w:t>
+            </w:r>
+          </w:p>
+          <w:p>
+            <w:pPr>
+              <w:pStyle w:val="ListParagraph"/>
+              <w:numPr>
+                <w:ilvl w:val="0"/>
+                <w:numId w:val="5"/>
+              </w:numPr>
+              <w:cnfStyle w:val="000000000000" w:firstRow="0" w:lastRow="0" w:firstColumn="0" w:lastColumn="0" w:oddVBand="0" w:evenVBand="0" w:oddHBand="0" w:evenHBand="0" w:firstRowFirstColumn="0" w:firstRowLastColumn="0" w:lastRowFirstColumn="0" w:lastRowLastColumn="0"/>
+              <w:rPr>
+                <w:lang w:val="en-US"/>
+              </w:rPr>
+            </w:pPr>
+            <w:proofErr w:type="spellStart"/>
+            <w:r>
+              <w:rPr>
+                <w:lang w:val="en-US"/>
+              </w:rPr>
+              <w:lastRenderedPageBreak/>
+              <w:t>Mostrar</w:t>
+            </w:r>
+            <w:proofErr w:type="spellEnd"/>
+            <w:r>
+              <w:rPr>
+                <w:lang w:val="en-US"/>
+              </w:rPr>
+              <w:t xml:space="preserve"> el </w:t>
+            </w:r>
+            <w:proofErr w:type="spellStart"/>
+            <w:r>
+              <w:rPr>
+                <w:lang w:val="en-US"/>
+              </w:rPr>
+              <w:t>mensaje</w:t>
+            </w:r>
+            <w:proofErr w:type="spellEnd"/>
+            <w:r>
+              <w:rPr>
+                <w:lang w:val="en-US"/>
+              </w:rPr>
+              <w:t xml:space="preserve"> “A message has been sent to [email]. </w:t>
+            </w:r>
+            <w:r>
+              <w:rPr>
+                <w:lang w:val="en-US"/>
+              </w:rPr>
+              <w:t xml:space="preserve">To finish the registration, please check your inbox </w:t>
+            </w:r>
+            <w:proofErr w:type="spellStart"/>
+            <w:r>
+              <w:rPr>
+                <w:lang w:val="en-US"/>
+              </w:rPr>
+              <w:t>andopen</w:t>
+            </w:r>
+            <w:proofErr w:type="spellEnd"/>
+            <w:r>
+              <w:rPr>
+                <w:lang w:val="en-US"/>
+              </w:rPr>
+              <w:t xml:space="preserve"> the Email Confirmation l</w:t>
+            </w:r>
+            <w:r>
+              <w:rPr>
+                <w:lang w:val="en-US"/>
+              </w:rPr>
+              <w:t>ink.</w:t>
+            </w:r>
+            <w:r>
+              <w:rPr>
+                <w:lang w:val="en-US"/>
+              </w:rPr>
+              <w:t>”</w:t>
+            </w:r>
+          </w:p>
+          <w:p>
+            <w:pPr>
+              <w:pStyle w:val="ListParagraph"/>
+              <w:numPr>
+                <w:ilvl w:val="0"/>
+                <w:numId w:val="5"/>
+              </w:numPr>
+              <w:cnfStyle w:val="000000000000" w:firstRow="0" w:lastRow="0" w:firstColumn="0" w:lastColumn="0" w:oddVBand="0" w:evenVBand="0" w:oddHBand="0" w:evenHBand="0" w:firstRowFirstColumn="0" w:firstRowLastColumn="0" w:lastRowFirstColumn="0" w:lastRowLastColumn="0"/>
+            </w:pPr>
+            <w:r>
+              <w:t>El Sistema enviará un correo electr</w:t>
+            </w:r>
+            <w:r>
+              <w:t>ónico al usuario, con un link de confirmación.</w:t>
+            </w:r>
+          </w:p>
+          <w:p>
+            <w:pPr>
+              <w:pStyle w:val="ListParagraph"/>
+              <w:numPr>
+                <w:ilvl w:val="0"/>
+                <w:numId w:val="5"/>
+              </w:numPr>
+              <w:cnfStyle w:val="000000000000" w:firstRow="0" w:lastRow="0" w:firstColumn="0" w:lastColumn="0" w:oddVBand="0" w:evenVBand="0" w:oddHBand="0" w:evenHBand="0" w:firstRowFirstColumn="0" w:firstRowLastColumn="0" w:lastRowFirstColumn="0" w:lastRowLastColumn="0"/>
+            </w:pPr>
+            <w:r>
+              <w:t xml:space="preserve">Al abrir el link de confirmación, el sistema deberá validas nuevamente si el correo electrónico y el </w:t>
+            </w:r>
+            <w:proofErr w:type="spellStart"/>
+            <w:r>
+              <w:t>username</w:t>
+            </w:r>
+            <w:proofErr w:type="spellEnd"/>
+            <w:r>
+              <w:t xml:space="preserve"> no se encuentran ya en la base de datos:</w:t>
+            </w:r>
+          </w:p>
+          <w:p>
+            <w:pPr>
+              <w:pStyle w:val="ListParagraph"/>
+              <w:numPr>
+                <w:ilvl w:val="1"/>
+                <w:numId w:val="5"/>
+              </w:numPr>
+              <w:cnfStyle w:val="000000000000" w:firstRow="0" w:lastRow="0" w:firstColumn="0" w:lastColumn="0" w:oddVBand="0" w:evenVBand="0" w:oddHBand="0" w:evenHBand="0" w:firstRowFirstColumn="0" w:firstRowLastColumn="0" w:lastRowFirstColumn="0" w:lastRowLastColumn="0"/>
+            </w:pPr>
+            <w:r>
+              <w:t>Si no se encuentran, se mostrará la página de Login, y se registrará al usuario. Sólo hasta este paso, el correo electrónico estará registrado en la tabla de Usuarios (para efectos de validación de registro.</w:t>
+            </w:r>
+          </w:p>
+          <w:p>
+            <w:pPr>
+              <w:pStyle w:val="ListParagraph"/>
+              <w:numPr>
+                <w:ilvl w:val="1"/>
+                <w:numId w:val="5"/>
+              </w:numPr>
+              <w:cnfStyle w:val="000000000000" w:firstRow="0" w:lastRow="0" w:firstColumn="0" w:lastColumn="0" w:oddVBand="0" w:evenVBand="0" w:oddHBand="0" w:evenHBand="0" w:firstRowFirstColumn="0" w:firstRowLastColumn="0" w:lastRowFirstColumn="0" w:lastRowLastColumn="0"/>
+              <w:rPr>
+                <w:lang w:val="en-US"/>
+              </w:rPr>
+            </w:pPr>
+            <w:r>
+              <w:t>Si se encuentran, el sistema deberá abrir la página de Login y mostrar el mensaje: “</w:t>
+            </w:r>
+            <w:proofErr w:type="spellStart"/>
+            <w:r>
+              <w:t>Sorry</w:t>
+            </w:r>
+            <w:proofErr w:type="spellEnd"/>
+            <w:r>
+              <w:t xml:space="preserve">. </w:t>
+            </w:r>
+            <w:r>
+              <w:rPr>
+                <w:lang w:val="en-US"/>
+              </w:rPr>
+              <w:t xml:space="preserve">At this moment the Email </w:t>
+            </w:r>
+            <w:r>
+              <w:rPr>
+                <w:lang w:val="en-US"/>
+              </w:rPr>
+              <w:t>and/</w:t>
+            </w:r>
+            <w:r>
+              <w:rPr>
+                <w:lang w:val="en-US"/>
+              </w:rPr>
+              <w:t xml:space="preserve">or Username you choose have been taken. </w:t>
+            </w:r>
+            <w:r>
+              <w:rPr>
+                <w:lang w:val="en-US"/>
+              </w:rPr>
+              <w:t>Please register again.</w:t>
+            </w:r>
+            <w:r>
+              <w:rPr>
+                <w:lang w:val="en-US"/>
+              </w:rPr>
+              <w:t>”</w:t>
+            </w:r>
+          </w:p>
+          <w:p>
+            <w:pPr>
+              <w:cnfStyle w:val="000000000000" w:firstRow="0" w:lastRow="0" w:firstColumn="0" w:lastColumn="0" w:oddVBand="0" w:evenVBand="0" w:oddHBand="0" w:evenHBand="0" w:firstRowFirstColumn="0" w:firstRowLastColumn="0" w:lastRowFirstColumn="0" w:lastRowLastColumn="0"/>
+            </w:pPr>
+            <w:r>
+              <w:t>Si el usuario realizó el proceso de registro varias veces, solamente el link del último correo recibido será válido.</w:t>
+            </w:r>
           </w:p>
         </w:tc>
       </w:tr>
@@ -1777,7 +2493,12 @@
             <w:cnfStyle w:val="001000000000" w:firstRow="0" w:lastRow="0" w:firstColumn="1" w:lastColumn="0" w:oddVBand="0" w:evenVBand="0" w:oddHBand="0" w:evenHBand="0" w:firstRowFirstColumn="0" w:firstRowLastColumn="0" w:lastRowFirstColumn="0" w:lastRowLastColumn="0"/>
             <w:tcW w:w="789" w:type="dxa"/>
           </w:tcPr>
-          <w:p/>
+          <w:p>
+            <w:r>
+              <w:lastRenderedPageBreak/>
+              <w:t>5</w:t>
+            </w:r>
+          </w:p>
         </w:tc>
         <w:tc>
           <w:tcPr>
@@ -1787,6 +2508,9 @@
             <w:pPr>
               <w:cnfStyle w:val="000000000000" w:firstRow="0" w:lastRow="0" w:firstColumn="0" w:lastColumn="0" w:oddVBand="0" w:evenVBand="0" w:oddHBand="0" w:evenHBand="0" w:firstRowFirstColumn="0" w:firstRowLastColumn="0" w:lastRowFirstColumn="0" w:lastRowLastColumn="0"/>
             </w:pPr>
+            <w:r>
+              <w:t>Página de Login</w:t>
+            </w:r>
           </w:p>
         </w:tc>
         <w:tc>
@@ -1797,6 +2521,181 @@
             <w:pPr>
               <w:cnfStyle w:val="000000000000" w:firstRow="0" w:lastRow="0" w:firstColumn="0" w:lastColumn="0" w:oddVBand="0" w:evenVBand="0" w:oddHBand="0" w:evenHBand="0" w:firstRowFirstColumn="0" w:firstRowLastColumn="0" w:lastRowFirstColumn="0" w:lastRowLastColumn="0"/>
             </w:pPr>
+            <w:r>
+              <w:t>La pantalla mostrará los elementos:</w:t>
+            </w:r>
+          </w:p>
+          <w:p>
+            <w:pPr>
+              <w:pStyle w:val="ListParagraph"/>
+              <w:numPr>
+                <w:ilvl w:val="0"/>
+                <w:numId w:val="6"/>
+              </w:numPr>
+              <w:cnfStyle w:val="000000000000" w:firstRow="0" w:lastRow="0" w:firstColumn="0" w:lastColumn="0" w:oddVBand="0" w:evenVBand="0" w:oddHBand="0" w:evenHBand="0" w:firstRowFirstColumn="0" w:firstRowLastColumn="0" w:lastRowFirstColumn="0" w:lastRowLastColumn="0"/>
+            </w:pPr>
+            <w:r>
+              <w:t>Etiqueta “Email”</w:t>
+            </w:r>
+          </w:p>
+          <w:p>
+            <w:pPr>
+              <w:pStyle w:val="ListParagraph"/>
+              <w:numPr>
+                <w:ilvl w:val="0"/>
+                <w:numId w:val="6"/>
+              </w:numPr>
+              <w:cnfStyle w:val="000000000000" w:firstRow="0" w:lastRow="0" w:firstColumn="0" w:lastColumn="0" w:oddVBand="0" w:evenVBand="0" w:oddHBand="0" w:evenHBand="0" w:firstRowFirstColumn="0" w:firstRowLastColumn="0" w:lastRowFirstColumn="0" w:lastRowLastColumn="0"/>
+            </w:pPr>
+            <w:r>
+              <w:t>Campo “Email”</w:t>
+            </w:r>
+          </w:p>
+          <w:p>
+            <w:pPr>
+              <w:pStyle w:val="ListParagraph"/>
+              <w:numPr>
+                <w:ilvl w:val="0"/>
+                <w:numId w:val="6"/>
+              </w:numPr>
+              <w:cnfStyle w:val="000000000000" w:firstRow="0" w:lastRow="0" w:firstColumn="0" w:lastColumn="0" w:oddVBand="0" w:evenVBand="0" w:oddHBand="0" w:evenHBand="0" w:firstRowFirstColumn="0" w:firstRowLastColumn="0" w:lastRowFirstColumn="0" w:lastRowLastColumn="0"/>
+            </w:pPr>
+            <w:r>
+              <w:t>Etiqueta “</w:t>
+            </w:r>
+            <w:proofErr w:type="spellStart"/>
+            <w:r>
+              <w:t>Password</w:t>
+            </w:r>
+            <w:proofErr w:type="spellEnd"/>
+            <w:r>
+              <w:t>”</w:t>
+            </w:r>
+          </w:p>
+          <w:p>
+            <w:pPr>
+              <w:pStyle w:val="ListParagraph"/>
+              <w:numPr>
+                <w:ilvl w:val="0"/>
+                <w:numId w:val="6"/>
+              </w:numPr>
+              <w:cnfStyle w:val="000000000000" w:firstRow="0" w:lastRow="0" w:firstColumn="0" w:lastColumn="0" w:oddVBand="0" w:evenVBand="0" w:oddHBand="0" w:evenHBand="0" w:firstRowFirstColumn="0" w:firstRowLastColumn="0" w:lastRowFirstColumn="0" w:lastRowLastColumn="0"/>
+            </w:pPr>
+            <w:r>
+              <w:t>Campo “</w:t>
+            </w:r>
+            <w:proofErr w:type="spellStart"/>
+            <w:r>
+              <w:t>Password</w:t>
+            </w:r>
+            <w:proofErr w:type="spellEnd"/>
+            <w:r>
+              <w:t>”</w:t>
+            </w:r>
+          </w:p>
+          <w:p>
+            <w:pPr>
+              <w:pStyle w:val="ListParagraph"/>
+              <w:numPr>
+                <w:ilvl w:val="0"/>
+                <w:numId w:val="6"/>
+              </w:numPr>
+              <w:cnfStyle w:val="000000000000" w:firstRow="0" w:lastRow="0" w:firstColumn="0" w:lastColumn="0" w:oddVBand="0" w:evenVBand="0" w:oddHBand="0" w:evenHBand="0" w:firstRowFirstColumn="0" w:firstRowLastColumn="0" w:lastRowFirstColumn="0" w:lastRowLastColumn="0"/>
+            </w:pPr>
+            <w:r>
+              <w:t>Campo mensaje.</w:t>
+            </w:r>
+          </w:p>
+          <w:p>
+            <w:pPr>
+              <w:pStyle w:val="ListParagraph"/>
+              <w:numPr>
+                <w:ilvl w:val="0"/>
+                <w:numId w:val="6"/>
+              </w:numPr>
+              <w:cnfStyle w:val="000000000000" w:firstRow="0" w:lastRow="0" w:firstColumn="0" w:lastColumn="0" w:oddVBand="0" w:evenVBand="0" w:oddHBand="0" w:evenHBand="0" w:firstRowFirstColumn="0" w:firstRowLastColumn="0" w:lastRowFirstColumn="0" w:lastRowLastColumn="0"/>
+            </w:pPr>
+            <w:proofErr w:type="spellStart"/>
+            <w:r>
+              <w:t>Checkbox</w:t>
+            </w:r>
+            <w:proofErr w:type="spellEnd"/>
+            <w:r>
+              <w:t xml:space="preserve"> “</w:t>
+            </w:r>
+            <w:proofErr w:type="spellStart"/>
+            <w:r>
+              <w:t>Remember</w:t>
+            </w:r>
+            <w:proofErr w:type="spellEnd"/>
+            <w:r>
+              <w:t xml:space="preserve"> me”</w:t>
+            </w:r>
+          </w:p>
+          <w:p>
+            <w:pPr>
+              <w:pStyle w:val="ListParagraph"/>
+              <w:numPr>
+                <w:ilvl w:val="0"/>
+                <w:numId w:val="6"/>
+              </w:numPr>
+              <w:cnfStyle w:val="000000000000" w:firstRow="0" w:lastRow="0" w:firstColumn="0" w:lastColumn="0" w:oddVBand="0" w:evenVBand="0" w:oddHBand="0" w:evenHBand="0" w:firstRowFirstColumn="0" w:firstRowLastColumn="0" w:lastRowFirstColumn="0" w:lastRowLastColumn="0"/>
+            </w:pPr>
+            <w:r>
+              <w:t>Etiqueta “</w:t>
+            </w:r>
+            <w:proofErr w:type="spellStart"/>
+            <w:r>
+              <w:t>Remember</w:t>
+            </w:r>
+            <w:proofErr w:type="spellEnd"/>
+            <w:r>
+              <w:t xml:space="preserve"> me”</w:t>
+            </w:r>
+          </w:p>
+          <w:p>
+            <w:pPr>
+              <w:pStyle w:val="ListParagraph"/>
+              <w:numPr>
+                <w:ilvl w:val="0"/>
+                <w:numId w:val="6"/>
+              </w:numPr>
+              <w:cnfStyle w:val="000000000000" w:firstRow="0" w:lastRow="0" w:firstColumn="0" w:lastColumn="0" w:oddVBand="0" w:evenVBand="0" w:oddHBand="0" w:evenHBand="0" w:firstRowFirstColumn="0" w:firstRowLastColumn="0" w:lastRowFirstColumn="0" w:lastRowLastColumn="0"/>
+            </w:pPr>
+            <w:r>
+              <w:t>Botón “Login”.</w:t>
+            </w:r>
+          </w:p>
+          <w:p>
+            <w:pPr>
+              <w:pStyle w:val="ListParagraph"/>
+              <w:numPr>
+                <w:ilvl w:val="0"/>
+                <w:numId w:val="6"/>
+              </w:numPr>
+              <w:cnfStyle w:val="000000000000" w:firstRow="0" w:lastRow="0" w:firstColumn="0" w:lastColumn="0" w:oddVBand="0" w:evenVBand="0" w:oddHBand="0" w:evenHBand="0" w:firstRowFirstColumn="0" w:firstRowLastColumn="0" w:lastRowFirstColumn="0" w:lastRowLastColumn="0"/>
+              <w:rPr>
+                <w:lang w:val="en-US"/>
+              </w:rPr>
+            </w:pPr>
+            <w:r>
+              <w:rPr>
+                <w:lang w:val="en-US"/>
+              </w:rPr>
+              <w:t>Link “</w:t>
+            </w:r>
+            <w:r>
+              <w:rPr>
+                <w:lang w:val="en-US"/>
+              </w:rPr>
+              <w:t>I Forgot My Pass</w:t>
+            </w:r>
+            <w:r>
+              <w:rPr>
+                <w:lang w:val="en-US"/>
+              </w:rPr>
+              <w:t>word”</w:t>
+            </w:r>
           </w:p>
         </w:tc>
       </w:tr>
@@ -1806,7 +2705,19 @@
             <w:cnfStyle w:val="001000000000" w:firstRow="0" w:lastRow="0" w:firstColumn="1" w:lastColumn="0" w:oddVBand="0" w:evenVBand="0" w:oddHBand="0" w:evenHBand="0" w:firstRowFirstColumn="0" w:firstRowLastColumn="0" w:lastRowFirstColumn="0" w:lastRowLastColumn="0"/>
             <w:tcW w:w="789" w:type="dxa"/>
           </w:tcPr>
-          <w:p/>
+          <w:p>
+            <w:pPr>
+              <w:rPr>
+                <w:lang w:val="en-US"/>
+              </w:rPr>
+            </w:pPr>
+            <w:r>
+              <w:rPr>
+                <w:lang w:val="en-US"/>
+              </w:rPr>
+              <w:t>6</w:t>
+            </w:r>
+          </w:p>
         </w:tc>
         <w:tc>
           <w:tcPr>
@@ -1816,6 +2727,9 @@
             <w:pPr>
               <w:cnfStyle w:val="000000000000" w:firstRow="0" w:lastRow="0" w:firstColumn="0" w:lastColumn="0" w:oddVBand="0" w:evenVBand="0" w:oddHBand="0" w:evenHBand="0" w:firstRowFirstColumn="0" w:firstRowLastColumn="0" w:lastRowFirstColumn="0" w:lastRowLastColumn="0"/>
             </w:pPr>
+            <w:r>
+              <w:t>Login</w:t>
+            </w:r>
           </w:p>
         </w:tc>
         <w:tc>
@@ -1826,6 +2740,238 @@
             <w:pPr>
               <w:cnfStyle w:val="000000000000" w:firstRow="0" w:lastRow="0" w:firstColumn="0" w:lastColumn="0" w:oddVBand="0" w:evenVBand="0" w:oddHBand="0" w:evenHBand="0" w:firstRowFirstColumn="0" w:firstRowLastColumn="0" w:lastRowFirstColumn="0" w:lastRowLastColumn="0"/>
             </w:pPr>
+            <w:r>
+              <w:t xml:space="preserve">Cuando el usuario haga </w:t>
+            </w:r>
+            <w:proofErr w:type="spellStart"/>
+            <w:r>
+              <w:t>click</w:t>
+            </w:r>
+            <w:proofErr w:type="spellEnd"/>
+            <w:r>
+              <w:t xml:space="preserve"> en el botón “Login”, el sistema deberá validar:</w:t>
+            </w:r>
+          </w:p>
+          <w:p>
+            <w:pPr>
+              <w:pStyle w:val="ListParagraph"/>
+              <w:numPr>
+                <w:ilvl w:val="0"/>
+                <w:numId w:val="7"/>
+              </w:numPr>
+              <w:cnfStyle w:val="000000000000" w:firstRow="0" w:lastRow="0" w:firstColumn="0" w:lastColumn="0" w:oddVBand="0" w:evenVBand="0" w:oddHBand="0" w:evenHBand="0" w:firstRowFirstColumn="0" w:firstRowLastColumn="0" w:lastRowFirstColumn="0" w:lastRowLastColumn="0"/>
+            </w:pPr>
+            <w:r>
+              <w:t>Email</w:t>
+            </w:r>
+          </w:p>
+          <w:p>
+            <w:pPr>
+              <w:pStyle w:val="ListParagraph"/>
+              <w:numPr>
+                <w:ilvl w:val="1"/>
+                <w:numId w:val="7"/>
+              </w:numPr>
+              <w:cnfStyle w:val="000000000000" w:firstRow="0" w:lastRow="0" w:firstColumn="0" w:lastColumn="0" w:oddVBand="0" w:evenVBand="0" w:oddHBand="0" w:evenHBand="0" w:firstRowFirstColumn="0" w:firstRowLastColumn="0" w:lastRowFirstColumn="0" w:lastRowLastColumn="0"/>
+            </w:pPr>
+            <w:r>
+              <w:t>El campo no está vacío.</w:t>
+            </w:r>
+          </w:p>
+          <w:p>
+            <w:pPr>
+              <w:pStyle w:val="ListParagraph"/>
+              <w:numPr>
+                <w:ilvl w:val="1"/>
+                <w:numId w:val="7"/>
+              </w:numPr>
+              <w:cnfStyle w:val="000000000000" w:firstRow="0" w:lastRow="0" w:firstColumn="0" w:lastColumn="0" w:oddVBand="0" w:evenVBand="0" w:oddHBand="0" w:evenHBand="0" w:firstRowFirstColumn="0" w:firstRowLastColumn="0" w:lastRowFirstColumn="0" w:lastRowLastColumn="0"/>
+            </w:pPr>
+            <w:r>
+              <w:t>El campo contiene una dirección de correo electrónico válida.</w:t>
+            </w:r>
+          </w:p>
+          <w:p>
+            <w:pPr>
+              <w:pStyle w:val="ListParagraph"/>
+              <w:numPr>
+                <w:ilvl w:val="1"/>
+                <w:numId w:val="7"/>
+              </w:numPr>
+              <w:cnfStyle w:val="000000000000" w:firstRow="0" w:lastRow="0" w:firstColumn="0" w:lastColumn="0" w:oddVBand="0" w:evenVBand="0" w:oddHBand="0" w:evenHBand="0" w:firstRowFirstColumn="0" w:firstRowLastColumn="0" w:lastRowFirstColumn="0" w:lastRowLastColumn="0"/>
+            </w:pPr>
+            <w:r>
+              <w:t>El campo tiene un máximo de 50 caracteres.</w:t>
+            </w:r>
+          </w:p>
+          <w:p>
+            <w:pPr>
+              <w:pStyle w:val="ListParagraph"/>
+              <w:numPr>
+                <w:ilvl w:val="1"/>
+                <w:numId w:val="7"/>
+              </w:numPr>
+              <w:cnfStyle w:val="000000000000" w:firstRow="0" w:lastRow="0" w:firstColumn="0" w:lastColumn="0" w:oddVBand="0" w:evenVBand="0" w:oddHBand="0" w:evenHBand="0" w:firstRowFirstColumn="0" w:firstRowLastColumn="0" w:lastRowFirstColumn="0" w:lastRowLastColumn="0"/>
+            </w:pPr>
+            <w:r>
+              <w:t>El email existe en la base de datos.</w:t>
+            </w:r>
+          </w:p>
+          <w:p>
+            <w:pPr>
+              <w:pStyle w:val="ListParagraph"/>
+              <w:numPr>
+                <w:ilvl w:val="0"/>
+                <w:numId w:val="7"/>
+              </w:numPr>
+              <w:cnfStyle w:val="000000000000" w:firstRow="0" w:lastRow="0" w:firstColumn="0" w:lastColumn="0" w:oddVBand="0" w:evenVBand="0" w:oddHBand="0" w:evenHBand="0" w:firstRowFirstColumn="0" w:firstRowLastColumn="0" w:lastRowFirstColumn="0" w:lastRowLastColumn="0"/>
+            </w:pPr>
+            <w:proofErr w:type="spellStart"/>
+            <w:r>
+              <w:t>Password</w:t>
+            </w:r>
+            <w:proofErr w:type="spellEnd"/>
+          </w:p>
+          <w:p>
+            <w:pPr>
+              <w:pStyle w:val="ListParagraph"/>
+              <w:numPr>
+                <w:ilvl w:val="1"/>
+                <w:numId w:val="7"/>
+              </w:numPr>
+              <w:cnfStyle w:val="000000000000" w:firstRow="0" w:lastRow="0" w:firstColumn="0" w:lastColumn="0" w:oddVBand="0" w:evenVBand="0" w:oddHBand="0" w:evenHBand="0" w:firstRowFirstColumn="0" w:firstRowLastColumn="0" w:lastRowFirstColumn="0" w:lastRowLastColumn="0"/>
+            </w:pPr>
+            <w:r>
+              <w:t>El campo no está vacío.</w:t>
+            </w:r>
+          </w:p>
+          <w:p>
+            <w:pPr>
+              <w:pStyle w:val="ListParagraph"/>
+              <w:numPr>
+                <w:ilvl w:val="1"/>
+                <w:numId w:val="7"/>
+              </w:numPr>
+              <w:cnfStyle w:val="000000000000" w:firstRow="0" w:lastRow="0" w:firstColumn="0" w:lastColumn="0" w:oddVBand="0" w:evenVBand="0" w:oddHBand="0" w:evenHBand="0" w:firstRowFirstColumn="0" w:firstRowLastColumn="0" w:lastRowFirstColumn="0" w:lastRowLastColumn="0"/>
+            </w:pPr>
+            <w:r>
+              <w:t>El campo contiene un máximo de 20 caracteres.</w:t>
+            </w:r>
+          </w:p>
+          <w:p>
+            <w:pPr>
+              <w:pStyle w:val="ListParagraph"/>
+              <w:numPr>
+                <w:ilvl w:val="1"/>
+                <w:numId w:val="7"/>
+              </w:numPr>
+              <w:cnfStyle w:val="000000000000" w:firstRow="0" w:lastRow="0" w:firstColumn="0" w:lastColumn="0" w:oddVBand="0" w:evenVBand="0" w:oddHBand="0" w:evenHBand="0" w:firstRowFirstColumn="0" w:firstRowLastColumn="0" w:lastRowFirstColumn="0" w:lastRowLastColumn="0"/>
+            </w:pPr>
+            <w:r>
+              <w:t>La contraseña corresponde al correo electrónico ingresado.</w:t>
+            </w:r>
+          </w:p>
+          <w:p>
+            <w:pPr>
+              <w:pStyle w:val="ListParagraph"/>
+              <w:numPr>
+                <w:ilvl w:val="0"/>
+                <w:numId w:val="7"/>
+              </w:numPr>
+              <w:cnfStyle w:val="000000000000" w:firstRow="0" w:lastRow="0" w:firstColumn="0" w:lastColumn="0" w:oddVBand="0" w:evenVBand="0" w:oddHBand="0" w:evenHBand="0" w:firstRowFirstColumn="0" w:firstRowLastColumn="0" w:lastRowFirstColumn="0" w:lastRowLastColumn="0"/>
+            </w:pPr>
+            <w:proofErr w:type="spellStart"/>
+            <w:r>
+              <w:t>Remember</w:t>
+            </w:r>
+            <w:proofErr w:type="spellEnd"/>
+            <w:r>
+              <w:t xml:space="preserve"> me</w:t>
+            </w:r>
+          </w:p>
+          <w:p>
+            <w:pPr>
+              <w:pStyle w:val="ListParagraph"/>
+              <w:numPr>
+                <w:ilvl w:val="1"/>
+                <w:numId w:val="7"/>
+              </w:numPr>
+              <w:cnfStyle w:val="000000000000" w:firstRow="0" w:lastRow="0" w:firstColumn="0" w:lastColumn="0" w:oddVBand="0" w:evenVBand="0" w:oddHBand="0" w:evenHBand="0" w:firstRowFirstColumn="0" w:firstRowLastColumn="0" w:lastRowFirstColumn="0" w:lastRowLastColumn="0"/>
+            </w:pPr>
+            <w:r>
+              <w:lastRenderedPageBreak/>
+              <w:t xml:space="preserve">Si el </w:t>
+            </w:r>
+            <w:proofErr w:type="spellStart"/>
+            <w:r>
+              <w:t>checkbox</w:t>
+            </w:r>
+            <w:proofErr w:type="spellEnd"/>
+            <w:r>
+              <w:t xml:space="preserve"> está seleccionado y, el sistema deberá crear una cookie en el navegador que almacene los valores de los campos</w:t>
+            </w:r>
+          </w:p>
+          <w:p>
+            <w:pPr>
+              <w:pStyle w:val="ListParagraph"/>
+              <w:numPr>
+                <w:ilvl w:val="2"/>
+                <w:numId w:val="7"/>
+              </w:numPr>
+              <w:cnfStyle w:val="000000000000" w:firstRow="0" w:lastRow="0" w:firstColumn="0" w:lastColumn="0" w:oddVBand="0" w:evenVBand="0" w:oddHBand="0" w:evenHBand="0" w:firstRowFirstColumn="0" w:firstRowLastColumn="0" w:lastRowFirstColumn="0" w:lastRowLastColumn="0"/>
+            </w:pPr>
+            <w:r>
+              <w:t>Email</w:t>
+            </w:r>
+          </w:p>
+          <w:p>
+            <w:pPr>
+              <w:pStyle w:val="ListParagraph"/>
+              <w:numPr>
+                <w:ilvl w:val="2"/>
+                <w:numId w:val="7"/>
+              </w:numPr>
+              <w:cnfStyle w:val="000000000000" w:firstRow="0" w:lastRow="0" w:firstColumn="0" w:lastColumn="0" w:oddVBand="0" w:evenVBand="0" w:oddHBand="0" w:evenHBand="0" w:firstRowFirstColumn="0" w:firstRowLastColumn="0" w:lastRowFirstColumn="0" w:lastRowLastColumn="0"/>
+            </w:pPr>
+            <w:proofErr w:type="spellStart"/>
+            <w:r>
+              <w:t>Password</w:t>
+            </w:r>
+            <w:proofErr w:type="spellEnd"/>
+          </w:p>
+          <w:p>
+            <w:pPr>
+              <w:pStyle w:val="ListParagraph"/>
+              <w:numPr>
+                <w:ilvl w:val="2"/>
+                <w:numId w:val="7"/>
+              </w:numPr>
+              <w:cnfStyle w:val="000000000000" w:firstRow="0" w:lastRow="0" w:firstColumn="0" w:lastColumn="0" w:oddVBand="0" w:evenVBand="0" w:oddHBand="0" w:evenHBand="0" w:firstRowFirstColumn="0" w:firstRowLastColumn="0" w:lastRowFirstColumn="0" w:lastRowLastColumn="0"/>
+            </w:pPr>
+            <w:proofErr w:type="spellStart"/>
+            <w:r>
+              <w:t>Remember</w:t>
+            </w:r>
+            <w:proofErr w:type="spellEnd"/>
+            <w:r>
+              <w:t xml:space="preserve"> Me</w:t>
+            </w:r>
+          </w:p>
+          <w:p>
+            <w:pPr>
+              <w:cnfStyle w:val="000000000000" w:firstRow="0" w:lastRow="0" w:firstColumn="0" w:lastColumn="0" w:oddVBand="0" w:evenVBand="0" w:oddHBand="0" w:evenHBand="0" w:firstRowFirstColumn="0" w:firstRowLastColumn="0" w:lastRowFirstColumn="0" w:lastRowLastColumn="0"/>
+            </w:pPr>
+            <w:r>
+              <w:t>Si alguna validación es incorrecta, se deberá mostrar al usuario el mensaje con la información correspondiente.</w:t>
+            </w:r>
+          </w:p>
+          <w:p>
+            <w:pPr>
+              <w:cnfStyle w:val="000000000000" w:firstRow="0" w:lastRow="0" w:firstColumn="0" w:lastColumn="0" w:oddVBand="0" w:evenVBand="0" w:oddHBand="0" w:evenHBand="0" w:firstRowFirstColumn="0" w:firstRowLastColumn="0" w:lastRowFirstColumn="0" w:lastRowLastColumn="0"/>
+            </w:pPr>
+            <w:r>
+              <w:t>Si las validaciones y la información son correctas, se llevará al usuario a la pantalla principal y se creará sesión.</w:t>
+            </w:r>
           </w:p>
         </w:tc>
       </w:tr>
@@ -3291,11 +4437,567 @@
       </w:rPr>
     </w:lvl>
   </w:abstractNum>
+  <w:abstractNum w:abstractNumId="2">
+    <w:nsid w:val="4AAC7129"/>
+    <w:multiLevelType w:val="hybridMultilevel"/>
+    <w:tmpl w:val="E45C4B60"/>
+    <w:lvl w:ilvl="0" w:tplc="080A0001">
+      <w:start w:val="1"/>
+      <w:numFmt w:val="bullet"/>
+      <w:lvlText w:val=""/>
+      <w:lvlJc w:val="left"/>
+      <w:pPr>
+        <w:ind w:left="720" w:hanging="360"/>
+      </w:pPr>
+      <w:rPr>
+        <w:rFonts w:ascii="Symbol" w:hAnsi="Symbol" w:hint="default"/>
+      </w:rPr>
+    </w:lvl>
+    <w:lvl w:ilvl="1" w:tplc="080A0003">
+      <w:start w:val="1"/>
+      <w:numFmt w:val="bullet"/>
+      <w:lvlText w:val="o"/>
+      <w:lvlJc w:val="left"/>
+      <w:pPr>
+        <w:ind w:left="1440" w:hanging="360"/>
+      </w:pPr>
+      <w:rPr>
+        <w:rFonts w:ascii="Courier New" w:hAnsi="Courier New" w:cs="Courier New" w:hint="default"/>
+      </w:rPr>
+    </w:lvl>
+    <w:lvl w:ilvl="2" w:tplc="080A0005" w:tentative="1">
+      <w:start w:val="1"/>
+      <w:numFmt w:val="bullet"/>
+      <w:lvlText w:val=""/>
+      <w:lvlJc w:val="left"/>
+      <w:pPr>
+        <w:ind w:left="2160" w:hanging="360"/>
+      </w:pPr>
+      <w:rPr>
+        <w:rFonts w:ascii="Wingdings" w:hAnsi="Wingdings" w:hint="default"/>
+      </w:rPr>
+    </w:lvl>
+    <w:lvl w:ilvl="3" w:tplc="080A0001" w:tentative="1">
+      <w:start w:val="1"/>
+      <w:numFmt w:val="bullet"/>
+      <w:lvlText w:val=""/>
+      <w:lvlJc w:val="left"/>
+      <w:pPr>
+        <w:ind w:left="2880" w:hanging="360"/>
+      </w:pPr>
+      <w:rPr>
+        <w:rFonts w:ascii="Symbol" w:hAnsi="Symbol" w:hint="default"/>
+      </w:rPr>
+    </w:lvl>
+    <w:lvl w:ilvl="4" w:tplc="080A0003" w:tentative="1">
+      <w:start w:val="1"/>
+      <w:numFmt w:val="bullet"/>
+      <w:lvlText w:val="o"/>
+      <w:lvlJc w:val="left"/>
+      <w:pPr>
+        <w:ind w:left="3600" w:hanging="360"/>
+      </w:pPr>
+      <w:rPr>
+        <w:rFonts w:ascii="Courier New" w:hAnsi="Courier New" w:cs="Courier New" w:hint="default"/>
+      </w:rPr>
+    </w:lvl>
+    <w:lvl w:ilvl="5" w:tplc="080A0005" w:tentative="1">
+      <w:start w:val="1"/>
+      <w:numFmt w:val="bullet"/>
+      <w:lvlText w:val=""/>
+      <w:lvlJc w:val="left"/>
+      <w:pPr>
+        <w:ind w:left="4320" w:hanging="360"/>
+      </w:pPr>
+      <w:rPr>
+        <w:rFonts w:ascii="Wingdings" w:hAnsi="Wingdings" w:hint="default"/>
+      </w:rPr>
+    </w:lvl>
+    <w:lvl w:ilvl="6" w:tplc="080A0001" w:tentative="1">
+      <w:start w:val="1"/>
+      <w:numFmt w:val="bullet"/>
+      <w:lvlText w:val=""/>
+      <w:lvlJc w:val="left"/>
+      <w:pPr>
+        <w:ind w:left="5040" w:hanging="360"/>
+      </w:pPr>
+      <w:rPr>
+        <w:rFonts w:ascii="Symbol" w:hAnsi="Symbol" w:hint="default"/>
+      </w:rPr>
+    </w:lvl>
+    <w:lvl w:ilvl="7" w:tplc="080A0003" w:tentative="1">
+      <w:start w:val="1"/>
+      <w:numFmt w:val="bullet"/>
+      <w:lvlText w:val="o"/>
+      <w:lvlJc w:val="left"/>
+      <w:pPr>
+        <w:ind w:left="5760" w:hanging="360"/>
+      </w:pPr>
+      <w:rPr>
+        <w:rFonts w:ascii="Courier New" w:hAnsi="Courier New" w:cs="Courier New" w:hint="default"/>
+      </w:rPr>
+    </w:lvl>
+    <w:lvl w:ilvl="8" w:tplc="080A0005" w:tentative="1">
+      <w:start w:val="1"/>
+      <w:numFmt w:val="bullet"/>
+      <w:lvlText w:val=""/>
+      <w:lvlJc w:val="left"/>
+      <w:pPr>
+        <w:ind w:left="6480" w:hanging="360"/>
+      </w:pPr>
+      <w:rPr>
+        <w:rFonts w:ascii="Wingdings" w:hAnsi="Wingdings" w:hint="default"/>
+      </w:rPr>
+    </w:lvl>
+  </w:abstractNum>
+  <w:abstractNum w:abstractNumId="3">
+    <w:nsid w:val="4B01247F"/>
+    <w:multiLevelType w:val="hybridMultilevel"/>
+    <w:tmpl w:val="951CE712"/>
+    <w:lvl w:ilvl="0" w:tplc="080A0001">
+      <w:start w:val="1"/>
+      <w:numFmt w:val="bullet"/>
+      <w:lvlText w:val=""/>
+      <w:lvlJc w:val="left"/>
+      <w:pPr>
+        <w:ind w:left="720" w:hanging="360"/>
+      </w:pPr>
+      <w:rPr>
+        <w:rFonts w:ascii="Symbol" w:hAnsi="Symbol" w:hint="default"/>
+      </w:rPr>
+    </w:lvl>
+    <w:lvl w:ilvl="1" w:tplc="080A0003" w:tentative="1">
+      <w:start w:val="1"/>
+      <w:numFmt w:val="bullet"/>
+      <w:lvlText w:val="o"/>
+      <w:lvlJc w:val="left"/>
+      <w:pPr>
+        <w:ind w:left="1440" w:hanging="360"/>
+      </w:pPr>
+      <w:rPr>
+        <w:rFonts w:ascii="Courier New" w:hAnsi="Courier New" w:cs="Courier New" w:hint="default"/>
+      </w:rPr>
+    </w:lvl>
+    <w:lvl w:ilvl="2" w:tplc="080A0005" w:tentative="1">
+      <w:start w:val="1"/>
+      <w:numFmt w:val="bullet"/>
+      <w:lvlText w:val=""/>
+      <w:lvlJc w:val="left"/>
+      <w:pPr>
+        <w:ind w:left="2160" w:hanging="360"/>
+      </w:pPr>
+      <w:rPr>
+        <w:rFonts w:ascii="Wingdings" w:hAnsi="Wingdings" w:hint="default"/>
+      </w:rPr>
+    </w:lvl>
+    <w:lvl w:ilvl="3" w:tplc="080A0001" w:tentative="1">
+      <w:start w:val="1"/>
+      <w:numFmt w:val="bullet"/>
+      <w:lvlText w:val=""/>
+      <w:lvlJc w:val="left"/>
+      <w:pPr>
+        <w:ind w:left="2880" w:hanging="360"/>
+      </w:pPr>
+      <w:rPr>
+        <w:rFonts w:ascii="Symbol" w:hAnsi="Symbol" w:hint="default"/>
+      </w:rPr>
+    </w:lvl>
+    <w:lvl w:ilvl="4" w:tplc="080A0003" w:tentative="1">
+      <w:start w:val="1"/>
+      <w:numFmt w:val="bullet"/>
+      <w:lvlText w:val="o"/>
+      <w:lvlJc w:val="left"/>
+      <w:pPr>
+        <w:ind w:left="3600" w:hanging="360"/>
+      </w:pPr>
+      <w:rPr>
+        <w:rFonts w:ascii="Courier New" w:hAnsi="Courier New" w:cs="Courier New" w:hint="default"/>
+      </w:rPr>
+    </w:lvl>
+    <w:lvl w:ilvl="5" w:tplc="080A0005" w:tentative="1">
+      <w:start w:val="1"/>
+      <w:numFmt w:val="bullet"/>
+      <w:lvlText w:val=""/>
+      <w:lvlJc w:val="left"/>
+      <w:pPr>
+        <w:ind w:left="4320" w:hanging="360"/>
+      </w:pPr>
+      <w:rPr>
+        <w:rFonts w:ascii="Wingdings" w:hAnsi="Wingdings" w:hint="default"/>
+      </w:rPr>
+    </w:lvl>
+    <w:lvl w:ilvl="6" w:tplc="080A0001" w:tentative="1">
+      <w:start w:val="1"/>
+      <w:numFmt w:val="bullet"/>
+      <w:lvlText w:val=""/>
+      <w:lvlJc w:val="left"/>
+      <w:pPr>
+        <w:ind w:left="5040" w:hanging="360"/>
+      </w:pPr>
+      <w:rPr>
+        <w:rFonts w:ascii="Symbol" w:hAnsi="Symbol" w:hint="default"/>
+      </w:rPr>
+    </w:lvl>
+    <w:lvl w:ilvl="7" w:tplc="080A0003" w:tentative="1">
+      <w:start w:val="1"/>
+      <w:numFmt w:val="bullet"/>
+      <w:lvlText w:val="o"/>
+      <w:lvlJc w:val="left"/>
+      <w:pPr>
+        <w:ind w:left="5760" w:hanging="360"/>
+      </w:pPr>
+      <w:rPr>
+        <w:rFonts w:ascii="Courier New" w:hAnsi="Courier New" w:cs="Courier New" w:hint="default"/>
+      </w:rPr>
+    </w:lvl>
+    <w:lvl w:ilvl="8" w:tplc="080A0005" w:tentative="1">
+      <w:start w:val="1"/>
+      <w:numFmt w:val="bullet"/>
+      <w:lvlText w:val=""/>
+      <w:lvlJc w:val="left"/>
+      <w:pPr>
+        <w:ind w:left="6480" w:hanging="360"/>
+      </w:pPr>
+      <w:rPr>
+        <w:rFonts w:ascii="Wingdings" w:hAnsi="Wingdings" w:hint="default"/>
+      </w:rPr>
+    </w:lvl>
+  </w:abstractNum>
+  <w:abstractNum w:abstractNumId="4">
+    <w:nsid w:val="4C510E7D"/>
+    <w:multiLevelType w:val="hybridMultilevel"/>
+    <w:tmpl w:val="EF5E9A64"/>
+    <w:lvl w:ilvl="0" w:tplc="080A0001">
+      <w:start w:val="1"/>
+      <w:numFmt w:val="bullet"/>
+      <w:lvlText w:val=""/>
+      <w:lvlJc w:val="left"/>
+      <w:pPr>
+        <w:ind w:left="720" w:hanging="360"/>
+      </w:pPr>
+      <w:rPr>
+        <w:rFonts w:ascii="Symbol" w:hAnsi="Symbol" w:hint="default"/>
+      </w:rPr>
+    </w:lvl>
+    <w:lvl w:ilvl="1" w:tplc="080A0003">
+      <w:start w:val="1"/>
+      <w:numFmt w:val="bullet"/>
+      <w:lvlText w:val="o"/>
+      <w:lvlJc w:val="left"/>
+      <w:pPr>
+        <w:ind w:left="1440" w:hanging="360"/>
+      </w:pPr>
+      <w:rPr>
+        <w:rFonts w:ascii="Courier New" w:hAnsi="Courier New" w:cs="Courier New" w:hint="default"/>
+      </w:rPr>
+    </w:lvl>
+    <w:lvl w:ilvl="2" w:tplc="080A0005">
+      <w:start w:val="1"/>
+      <w:numFmt w:val="bullet"/>
+      <w:lvlText w:val=""/>
+      <w:lvlJc w:val="left"/>
+      <w:pPr>
+        <w:ind w:left="2160" w:hanging="360"/>
+      </w:pPr>
+      <w:rPr>
+        <w:rFonts w:ascii="Wingdings" w:hAnsi="Wingdings" w:hint="default"/>
+      </w:rPr>
+    </w:lvl>
+    <w:lvl w:ilvl="3" w:tplc="080A0001" w:tentative="1">
+      <w:start w:val="1"/>
+      <w:numFmt w:val="bullet"/>
+      <w:lvlText w:val=""/>
+      <w:lvlJc w:val="left"/>
+      <w:pPr>
+        <w:ind w:left="2880" w:hanging="360"/>
+      </w:pPr>
+      <w:rPr>
+        <w:rFonts w:ascii="Symbol" w:hAnsi="Symbol" w:hint="default"/>
+      </w:rPr>
+    </w:lvl>
+    <w:lvl w:ilvl="4" w:tplc="080A0003" w:tentative="1">
+      <w:start w:val="1"/>
+      <w:numFmt w:val="bullet"/>
+      <w:lvlText w:val="o"/>
+      <w:lvlJc w:val="left"/>
+      <w:pPr>
+        <w:ind w:left="3600" w:hanging="360"/>
+      </w:pPr>
+      <w:rPr>
+        <w:rFonts w:ascii="Courier New" w:hAnsi="Courier New" w:cs="Courier New" w:hint="default"/>
+      </w:rPr>
+    </w:lvl>
+    <w:lvl w:ilvl="5" w:tplc="080A0005" w:tentative="1">
+      <w:start w:val="1"/>
+      <w:numFmt w:val="bullet"/>
+      <w:lvlText w:val=""/>
+      <w:lvlJc w:val="left"/>
+      <w:pPr>
+        <w:ind w:left="4320" w:hanging="360"/>
+      </w:pPr>
+      <w:rPr>
+        <w:rFonts w:ascii="Wingdings" w:hAnsi="Wingdings" w:hint="default"/>
+      </w:rPr>
+    </w:lvl>
+    <w:lvl w:ilvl="6" w:tplc="080A0001" w:tentative="1">
+      <w:start w:val="1"/>
+      <w:numFmt w:val="bullet"/>
+      <w:lvlText w:val=""/>
+      <w:lvlJc w:val="left"/>
+      <w:pPr>
+        <w:ind w:left="5040" w:hanging="360"/>
+      </w:pPr>
+      <w:rPr>
+        <w:rFonts w:ascii="Symbol" w:hAnsi="Symbol" w:hint="default"/>
+      </w:rPr>
+    </w:lvl>
+    <w:lvl w:ilvl="7" w:tplc="080A0003" w:tentative="1">
+      <w:start w:val="1"/>
+      <w:numFmt w:val="bullet"/>
+      <w:lvlText w:val="o"/>
+      <w:lvlJc w:val="left"/>
+      <w:pPr>
+        <w:ind w:left="5760" w:hanging="360"/>
+      </w:pPr>
+      <w:rPr>
+        <w:rFonts w:ascii="Courier New" w:hAnsi="Courier New" w:cs="Courier New" w:hint="default"/>
+      </w:rPr>
+    </w:lvl>
+    <w:lvl w:ilvl="8" w:tplc="080A0005" w:tentative="1">
+      <w:start w:val="1"/>
+      <w:numFmt w:val="bullet"/>
+      <w:lvlText w:val=""/>
+      <w:lvlJc w:val="left"/>
+      <w:pPr>
+        <w:ind w:left="6480" w:hanging="360"/>
+      </w:pPr>
+      <w:rPr>
+        <w:rFonts w:ascii="Wingdings" w:hAnsi="Wingdings" w:hint="default"/>
+      </w:rPr>
+    </w:lvl>
+  </w:abstractNum>
+  <w:abstractNum w:abstractNumId="5">
+    <w:nsid w:val="4CE648D2"/>
+    <w:multiLevelType w:val="hybridMultilevel"/>
+    <w:tmpl w:val="FD22AADA"/>
+    <w:lvl w:ilvl="0" w:tplc="080A000F">
+      <w:start w:val="1"/>
+      <w:numFmt w:val="decimal"/>
+      <w:lvlText w:val="%1."/>
+      <w:lvlJc w:val="left"/>
+      <w:pPr>
+        <w:ind w:left="720" w:hanging="360"/>
+      </w:pPr>
+    </w:lvl>
+    <w:lvl w:ilvl="1" w:tplc="080A0001">
+      <w:start w:val="1"/>
+      <w:numFmt w:val="bullet"/>
+      <w:lvlText w:val=""/>
+      <w:lvlJc w:val="left"/>
+      <w:pPr>
+        <w:ind w:left="1440" w:hanging="360"/>
+      </w:pPr>
+      <w:rPr>
+        <w:rFonts w:ascii="Symbol" w:hAnsi="Symbol" w:hint="default"/>
+      </w:rPr>
+    </w:lvl>
+    <w:lvl w:ilvl="2" w:tplc="080A001B" w:tentative="1">
+      <w:start w:val="1"/>
+      <w:numFmt w:val="lowerRoman"/>
+      <w:lvlText w:val="%3."/>
+      <w:lvlJc w:val="right"/>
+      <w:pPr>
+        <w:ind w:left="2160" w:hanging="180"/>
+      </w:pPr>
+    </w:lvl>
+    <w:lvl w:ilvl="3" w:tplc="080A000F" w:tentative="1">
+      <w:start w:val="1"/>
+      <w:numFmt w:val="decimal"/>
+      <w:lvlText w:val="%4."/>
+      <w:lvlJc w:val="left"/>
+      <w:pPr>
+        <w:ind w:left="2880" w:hanging="360"/>
+      </w:pPr>
+    </w:lvl>
+    <w:lvl w:ilvl="4" w:tplc="080A0019" w:tentative="1">
+      <w:start w:val="1"/>
+      <w:numFmt w:val="lowerLetter"/>
+      <w:lvlText w:val="%5."/>
+      <w:lvlJc w:val="left"/>
+      <w:pPr>
+        <w:ind w:left="3600" w:hanging="360"/>
+      </w:pPr>
+    </w:lvl>
+    <w:lvl w:ilvl="5" w:tplc="080A001B" w:tentative="1">
+      <w:start w:val="1"/>
+      <w:numFmt w:val="lowerRoman"/>
+      <w:lvlText w:val="%6."/>
+      <w:lvlJc w:val="right"/>
+      <w:pPr>
+        <w:ind w:left="4320" w:hanging="180"/>
+      </w:pPr>
+    </w:lvl>
+    <w:lvl w:ilvl="6" w:tplc="080A000F" w:tentative="1">
+      <w:start w:val="1"/>
+      <w:numFmt w:val="decimal"/>
+      <w:lvlText w:val="%7."/>
+      <w:lvlJc w:val="left"/>
+      <w:pPr>
+        <w:ind w:left="5040" w:hanging="360"/>
+      </w:pPr>
+    </w:lvl>
+    <w:lvl w:ilvl="7" w:tplc="080A0019" w:tentative="1">
+      <w:start w:val="1"/>
+      <w:numFmt w:val="lowerLetter"/>
+      <w:lvlText w:val="%8."/>
+      <w:lvlJc w:val="left"/>
+      <w:pPr>
+        <w:ind w:left="5760" w:hanging="360"/>
+      </w:pPr>
+    </w:lvl>
+    <w:lvl w:ilvl="8" w:tplc="080A001B" w:tentative="1">
+      <w:start w:val="1"/>
+      <w:numFmt w:val="lowerRoman"/>
+      <w:lvlText w:val="%9."/>
+      <w:lvlJc w:val="right"/>
+      <w:pPr>
+        <w:ind w:left="6480" w:hanging="180"/>
+      </w:pPr>
+    </w:lvl>
+  </w:abstractNum>
+  <w:abstractNum w:abstractNumId="6">
+    <w:nsid w:val="512B2C0E"/>
+    <w:multiLevelType w:val="hybridMultilevel"/>
+    <w:tmpl w:val="7FC2C32E"/>
+    <w:lvl w:ilvl="0" w:tplc="080A0001">
+      <w:start w:val="1"/>
+      <w:numFmt w:val="bullet"/>
+      <w:lvlText w:val=""/>
+      <w:lvlJc w:val="left"/>
+      <w:pPr>
+        <w:ind w:left="720" w:hanging="360"/>
+      </w:pPr>
+      <w:rPr>
+        <w:rFonts w:ascii="Symbol" w:hAnsi="Symbol" w:hint="default"/>
+      </w:rPr>
+    </w:lvl>
+    <w:lvl w:ilvl="1" w:tplc="080A0003">
+      <w:start w:val="1"/>
+      <w:numFmt w:val="bullet"/>
+      <w:lvlText w:val="o"/>
+      <w:lvlJc w:val="left"/>
+      <w:pPr>
+        <w:ind w:left="1440" w:hanging="360"/>
+      </w:pPr>
+      <w:rPr>
+        <w:rFonts w:ascii="Courier New" w:hAnsi="Courier New" w:cs="Courier New" w:hint="default"/>
+      </w:rPr>
+    </w:lvl>
+    <w:lvl w:ilvl="2" w:tplc="080A0005" w:tentative="1">
+      <w:start w:val="1"/>
+      <w:numFmt w:val="bullet"/>
+      <w:lvlText w:val=""/>
+      <w:lvlJc w:val="left"/>
+      <w:pPr>
+        <w:ind w:left="2160" w:hanging="360"/>
+      </w:pPr>
+      <w:rPr>
+        <w:rFonts w:ascii="Wingdings" w:hAnsi="Wingdings" w:hint="default"/>
+      </w:rPr>
+    </w:lvl>
+    <w:lvl w:ilvl="3" w:tplc="080A0001" w:tentative="1">
+      <w:start w:val="1"/>
+      <w:numFmt w:val="bullet"/>
+      <w:lvlText w:val=""/>
+      <w:lvlJc w:val="left"/>
+      <w:pPr>
+        <w:ind w:left="2880" w:hanging="360"/>
+      </w:pPr>
+      <w:rPr>
+        <w:rFonts w:ascii="Symbol" w:hAnsi="Symbol" w:hint="default"/>
+      </w:rPr>
+    </w:lvl>
+    <w:lvl w:ilvl="4" w:tplc="080A0003" w:tentative="1">
+      <w:start w:val="1"/>
+      <w:numFmt w:val="bullet"/>
+      <w:lvlText w:val="o"/>
+      <w:lvlJc w:val="left"/>
+      <w:pPr>
+        <w:ind w:left="3600" w:hanging="360"/>
+      </w:pPr>
+      <w:rPr>
+        <w:rFonts w:ascii="Courier New" w:hAnsi="Courier New" w:cs="Courier New" w:hint="default"/>
+      </w:rPr>
+    </w:lvl>
+    <w:lvl w:ilvl="5" w:tplc="080A0005" w:tentative="1">
+      <w:start w:val="1"/>
+      <w:numFmt w:val="bullet"/>
+      <w:lvlText w:val=""/>
+      <w:lvlJc w:val="left"/>
+      <w:pPr>
+        <w:ind w:left="4320" w:hanging="360"/>
+      </w:pPr>
+      <w:rPr>
+        <w:rFonts w:ascii="Wingdings" w:hAnsi="Wingdings" w:hint="default"/>
+      </w:rPr>
+    </w:lvl>
+    <w:lvl w:ilvl="6" w:tplc="080A0001" w:tentative="1">
+      <w:start w:val="1"/>
+      <w:numFmt w:val="bullet"/>
+      <w:lvlText w:val=""/>
+      <w:lvlJc w:val="left"/>
+      <w:pPr>
+        <w:ind w:left="5040" w:hanging="360"/>
+      </w:pPr>
+      <w:rPr>
+        <w:rFonts w:ascii="Symbol" w:hAnsi="Symbol" w:hint="default"/>
+      </w:rPr>
+    </w:lvl>
+    <w:lvl w:ilvl="7" w:tplc="080A0003" w:tentative="1">
+      <w:start w:val="1"/>
+      <w:numFmt w:val="bullet"/>
+      <w:lvlText w:val="o"/>
+      <w:lvlJc w:val="left"/>
+      <w:pPr>
+        <w:ind w:left="5760" w:hanging="360"/>
+      </w:pPr>
+      <w:rPr>
+        <w:rFonts w:ascii="Courier New" w:hAnsi="Courier New" w:cs="Courier New" w:hint="default"/>
+      </w:rPr>
+    </w:lvl>
+    <w:lvl w:ilvl="8" w:tplc="080A0005" w:tentative="1">
+      <w:start w:val="1"/>
+      <w:numFmt w:val="bullet"/>
+      <w:lvlText w:val=""/>
+      <w:lvlJc w:val="left"/>
+      <w:pPr>
+        <w:ind w:left="6480" w:hanging="360"/>
+      </w:pPr>
+      <w:rPr>
+        <w:rFonts w:ascii="Wingdings" w:hAnsi="Wingdings" w:hint="default"/>
+      </w:rPr>
+    </w:lvl>
+  </w:abstractNum>
   <w:num w:numId="1">
     <w:abstractNumId w:val="1"/>
   </w:num>
   <w:num w:numId="2">
     <w:abstractNumId w:val="0"/>
+  </w:num>
+  <w:num w:numId="3">
+    <w:abstractNumId w:val="3"/>
+  </w:num>
+  <w:num w:numId="4">
+    <w:abstractNumId w:val="6"/>
+  </w:num>
+  <w:num w:numId="5">
+    <w:abstractNumId w:val="5"/>
+  </w:num>
+  <w:num w:numId="6">
+    <w:abstractNumId w:val="2"/>
+  </w:num>
+  <w:num w:numId="7">
+    <w:abstractNumId w:val="4"/>
   </w:num>
 </w:numbering>
 </file>

</xml_diff>